<commit_message>
Added FDD diagram and description FDD table
</commit_message>
<xml_diff>
--- a/BaoCaoChuong1 .docx
+++ b/BaoCaoChuong1 .docx
@@ -10810,7 +10810,10 @@
             <w:sz w:val="26"/>
             <w:szCs w:val="26"/>
             <w:rPrChange w:id="1435" w:author="pham phuong" w:date="2018-03-09T15:53:00Z">
-              <w:rPr/>
+              <w:rPr>
+                <w:i/>
+                <w:iCs/>
+              </w:rPr>
             </w:rPrChange>
           </w:rPr>
           <w:t xml:space="preserve">Hình </w:t>
@@ -10823,7 +10826,10 @@
             <w:sz w:val="26"/>
             <w:szCs w:val="26"/>
             <w:rPrChange w:id="1437" w:author="pham phuong" w:date="2018-03-09T15:53:00Z">
-              <w:rPr/>
+              <w:rPr>
+                <w:i/>
+                <w:iCs/>
+              </w:rPr>
             </w:rPrChange>
           </w:rPr>
           <w:t>1</w:t>
@@ -10838,6 +10844,8 @@
             <w:rPrChange w:id="1439" w:author="pham phuong" w:date="2018-03-09T15:53:00Z">
               <w:rPr>
                 <w:rFonts w:cs="Times New Roman"/>
+                <w:i/>
+                <w:iCs/>
                 <w:szCs w:val="26"/>
               </w:rPr>
             </w:rPrChange>
@@ -10852,6 +10860,8 @@
             <w:rPrChange w:id="1440" w:author="pham phuong" w:date="2018-03-09T15:53:00Z">
               <w:rPr>
                 <w:rFonts w:cs="Times New Roman"/>
+                <w:i/>
+                <w:iCs/>
                 <w:szCs w:val="26"/>
               </w:rPr>
             </w:rPrChange>
@@ -10866,6 +10876,8 @@
             <w:rPrChange w:id="1441" w:author="pham phuong" w:date="2018-03-09T15:53:00Z">
               <w:rPr>
                 <w:rFonts w:cs="Times New Roman"/>
+                <w:i/>
+                <w:iCs/>
                 <w:szCs w:val="26"/>
               </w:rPr>
             </w:rPrChange>
@@ -10881,6 +10893,8 @@
           <w:rPrChange w:id="1442" w:author="pham phuong" w:date="2018-03-09T15:53:00Z">
             <w:rPr>
               <w:rFonts w:cs="Times New Roman"/>
+              <w:i/>
+              <w:iCs/>
               <w:szCs w:val="26"/>
             </w:rPr>
           </w:rPrChange>
@@ -10897,6 +10911,8 @@
             <w:rPrChange w:id="1444" w:author="pham phuong" w:date="2018-03-09T15:53:00Z">
               <w:rPr>
                 <w:rFonts w:cs="Times New Roman"/>
+                <w:i/>
+                <w:iCs/>
                 <w:noProof/>
                 <w:szCs w:val="26"/>
               </w:rPr>
@@ -10912,6 +10928,8 @@
             <w:rPrChange w:id="1445" w:author="pham phuong" w:date="2018-03-09T15:53:00Z">
               <w:rPr>
                 <w:rFonts w:cs="Times New Roman"/>
+                <w:i/>
+                <w:iCs/>
                 <w:szCs w:val="26"/>
               </w:rPr>
             </w:rPrChange>
@@ -10926,7 +10944,10 @@
             <w:sz w:val="26"/>
             <w:szCs w:val="26"/>
             <w:rPrChange w:id="1447" w:author="pham phuong" w:date="2018-03-09T15:53:00Z">
-              <w:rPr/>
+              <w:rPr>
+                <w:i/>
+                <w:iCs/>
+              </w:rPr>
             </w:rPrChange>
           </w:rPr>
           <w:t xml:space="preserve"> </w:t>
@@ -10941,6 +10962,8 @@
             <w:rPrChange w:id="1449" w:author="pham phuong" w:date="2018-03-09T15:53:00Z">
               <w:rPr>
                 <w:rFonts w:cs="Times New Roman"/>
+                <w:i/>
+                <w:iCs/>
                 <w:szCs w:val="26"/>
               </w:rPr>
             </w:rPrChange>
@@ -11154,7 +11177,10 @@
             <w:sz w:val="26"/>
             <w:szCs w:val="26"/>
             <w:rPrChange w:id="1481" w:author="pham phuong" w:date="2018-03-09T15:53:00Z">
-              <w:rPr/>
+              <w:rPr>
+                <w:i/>
+                <w:iCs/>
+              </w:rPr>
             </w:rPrChange>
           </w:rPr>
           <w:t xml:space="preserve">Hình 1.2 Sơ đồ </w:t>
@@ -11169,6 +11195,8 @@
             <w:rPrChange w:id="1483" w:author="pham phuong" w:date="2018-03-09T15:53:00Z">
               <w:rPr>
                 <w:rFonts w:ascii="Times New Roman" w:hAnsi="Times New Roman" w:cs="Times New Roman"/>
+                <w:i/>
+                <w:iCs/>
                 <w:sz w:val="26"/>
                 <w:szCs w:val="26"/>
               </w:rPr>
@@ -11184,7 +11212,10 @@
             <w:sz w:val="26"/>
             <w:szCs w:val="26"/>
             <w:rPrChange w:id="1485" w:author="pham phuong" w:date="2018-03-09T15:53:00Z">
-              <w:rPr/>
+              <w:rPr>
+                <w:i/>
+                <w:iCs/>
+              </w:rPr>
             </w:rPrChange>
           </w:rPr>
           <w:t xml:space="preserve"> nghiệp vụ của phòng mạch</w:t>
@@ -12761,8 +12792,6 @@
         </w:rPr>
         <w:t>Chương 2: Phân tích</w:t>
       </w:r>
-      <w:bookmarkStart w:id="1640" w:name="_GoBack"/>
-      <w:bookmarkEnd w:id="1640"/>
     </w:p>
     <w:p>
       <w:pPr>
@@ -12772,11 +12801,11 @@
           <w:numId w:val="3"/>
         </w:numPr>
         <w:rPr>
-          <w:ins w:id="1641" w:author="Hoan Ng" w:date="2017-04-05T14:44:00Z"/>
+          <w:ins w:id="1640" w:author="Hoan Ng" w:date="2017-04-05T14:44:00Z"/>
           <w:rFonts w:ascii="Times New Roman" w:hAnsi="Times New Roman" w:cs="Times New Roman"/>
-          <w:rPrChange w:id="1642" w:author="pham phuong" w:date="2018-03-09T15:53:00Z">
+          <w:rPrChange w:id="1641" w:author="pham phuong" w:date="2018-03-09T15:53:00Z">
             <w:rPr>
-              <w:ins w:id="1643" w:author="Hoan Ng" w:date="2017-04-05T14:44:00Z"/>
+              <w:ins w:id="1642" w:author="Hoan Ng" w:date="2017-04-05T14:44:00Z"/>
             </w:rPr>
           </w:rPrChange>
         </w:rPr>
@@ -12784,7 +12813,7 @@
       <w:r>
         <w:rPr>
           <w:rFonts w:ascii="Times New Roman" w:hAnsi="Times New Roman" w:cs="Times New Roman"/>
-          <w:rPrChange w:id="1644" w:author="pham phuong" w:date="2018-03-09T15:53:00Z">
+          <w:rPrChange w:id="1643" w:author="pham phuong" w:date="2018-03-09T15:53:00Z">
             <w:rPr/>
           </w:rPrChange>
         </w:rPr>
@@ -12793,7 +12822,7 @@
       <w:r>
         <w:rPr>
           <w:rFonts w:ascii="Times New Roman" w:hAnsi="Times New Roman" w:cs="Times New Roman"/>
-          <w:rPrChange w:id="1645" w:author="pham phuong" w:date="2018-03-09T15:53:00Z">
+          <w:rPrChange w:id="1644" w:author="pham phuong" w:date="2018-03-09T15:53:00Z">
             <w:rPr/>
           </w:rPrChange>
         </w:rPr>
@@ -12808,15 +12837,15 @@
           <w:numId w:val="3"/>
         </w:numPr>
         <w:rPr>
-          <w:ins w:id="1646" w:author="TQT" w:date="2018-03-11T08:20:00Z"/>
+          <w:ins w:id="1645" w:author="TQT" w:date="2018-03-11T08:20:00Z"/>
           <w:rFonts w:ascii="Times New Roman" w:hAnsi="Times New Roman" w:cs="Times New Roman"/>
         </w:rPr>
       </w:pPr>
-      <w:ins w:id="1647" w:author="Hoan Ng" w:date="2017-04-05T14:44:00Z">
+      <w:ins w:id="1646" w:author="Hoan Ng" w:date="2017-04-05T14:44:00Z">
         <w:r>
           <w:rPr>
             <w:rFonts w:ascii="Times New Roman" w:hAnsi="Times New Roman" w:cs="Times New Roman"/>
-            <w:rPrChange w:id="1648" w:author="pham phuong" w:date="2018-03-09T15:53:00Z">
+            <w:rPrChange w:id="1647" w:author="pham phuong" w:date="2018-03-09T15:53:00Z">
               <w:rPr/>
             </w:rPrChange>
           </w:rPr>
@@ -12829,11 +12858,11 @@
         <w:pStyle w:val="ListParagraph"/>
         <w:ind w:left="630"/>
         <w:rPr>
-          <w:ins w:id="1649" w:author="TQT" w:date="2018-03-11T08:21:00Z"/>
+          <w:ins w:id="1648" w:author="TQT" w:date="2018-03-11T08:21:00Z"/>
           <w:rFonts w:ascii="Times New Roman" w:hAnsi="Times New Roman" w:cs="Times New Roman"/>
         </w:rPr>
       </w:pPr>
-      <w:ins w:id="1650" w:author="TQT" w:date="2018-03-11T08:20:00Z">
+      <w:ins w:id="1649" w:author="TQT" w:date="2018-03-11T08:20:00Z">
         <w:r>
           <w:rPr>
             <w:noProof/>
@@ -12881,15 +12910,15 @@
         <w:pStyle w:val="ListParagraph"/>
         <w:ind w:left="630"/>
         <w:rPr>
-          <w:ins w:id="1651" w:author="Hoan Ng" w:date="2017-04-05T14:44:00Z"/>
+          <w:ins w:id="1650" w:author="Hoan Ng" w:date="2017-04-05T14:44:00Z"/>
           <w:rFonts w:ascii="Times New Roman" w:hAnsi="Times New Roman" w:cs="Times New Roman"/>
-          <w:rPrChange w:id="1652" w:author="pham phuong" w:date="2018-03-09T15:53:00Z">
+          <w:rPrChange w:id="1651" w:author="pham phuong" w:date="2018-03-09T15:53:00Z">
             <w:rPr>
-              <w:ins w:id="1653" w:author="Hoan Ng" w:date="2017-04-05T14:44:00Z"/>
+              <w:ins w:id="1652" w:author="Hoan Ng" w:date="2017-04-05T14:44:00Z"/>
             </w:rPr>
           </w:rPrChange>
         </w:rPr>
-        <w:pPrChange w:id="1654" w:author="TQT" w:date="2018-03-11T08:21:00Z">
+        <w:pPrChange w:id="1653" w:author="TQT" w:date="2018-03-11T08:21:00Z">
           <w:pPr>
             <w:pStyle w:val="ListParagraph"/>
             <w:numPr>
@@ -12908,12 +12937,1444 @@
           <w:numId w:val="3"/>
         </w:numPr>
         <w:rPr>
+          <w:ins w:id="1654" w:author="TQT" w:date="2018-03-11T08:40:00Z"/>
           <w:rFonts w:ascii="Times New Roman" w:hAnsi="Times New Roman" w:cs="Times New Roman"/>
-          <w:rPrChange w:id="1655" w:author="pham phuong" w:date="2018-03-09T15:53:00Z">
+        </w:rPr>
+      </w:pPr>
+      <w:ins w:id="1655" w:author="Hoan Ng" w:date="2017-04-05T14:44:00Z">
+        <w:r>
+          <w:rPr>
+            <w:rFonts w:ascii="Times New Roman" w:hAnsi="Times New Roman" w:cs="Times New Roman"/>
+            <w:rPrChange w:id="1656" w:author="pham phuong" w:date="2018-03-09T15:53:00Z">
+              <w:rPr/>
+            </w:rPrChange>
+          </w:rPr>
+          <w:lastRenderedPageBreak/>
+          <w:t>Bảng giải thích/mô tả các chức năng</w:t>
+        </w:r>
+      </w:ins>
+    </w:p>
+    <w:tbl>
+      <w:tblPr>
+        <w:tblW w:w="10949" w:type="dxa"/>
+        <w:tblInd w:w="-354" w:type="dxa"/>
+        <w:tblCellMar>
+          <w:left w:w="0" w:type="dxa"/>
+          <w:right w:w="0" w:type="dxa"/>
+        </w:tblCellMar>
+        <w:tblLook w:val="0420" w:firstRow="1" w:lastRow="0" w:firstColumn="0" w:lastColumn="0" w:noHBand="0" w:noVBand="1"/>
+        <w:tblPrChange w:id="1657" w:author="TQT" w:date="2018-03-11T08:41:00Z">
+          <w:tblPr>
+            <w:tblW w:w="17140" w:type="dxa"/>
+            <w:tblCellMar>
+              <w:left w:w="0" w:type="dxa"/>
+              <w:right w:w="0" w:type="dxa"/>
+            </w:tblCellMar>
+            <w:tblLook w:val="0420" w:firstRow="1" w:lastRow="0" w:firstColumn="0" w:lastColumn="0" w:noHBand="0" w:noVBand="1"/>
+          </w:tblPr>
+        </w:tblPrChange>
+      </w:tblPr>
+      <w:tblGrid>
+        <w:gridCol w:w="3221"/>
+        <w:gridCol w:w="7728"/>
+        <w:tblGridChange w:id="1658">
+          <w:tblGrid>
+            <w:gridCol w:w="8580"/>
+            <w:gridCol w:w="8560"/>
+          </w:tblGrid>
+        </w:tblGridChange>
+      </w:tblGrid>
+      <w:tr>
+        <w:trPr>
+          <w:trHeight w:val="472"/>
+          <w:ins w:id="1659" w:author="TQT" w:date="2018-03-11T08:41:00Z"/>
+          <w:trPrChange w:id="1660" w:author="TQT" w:date="2018-03-11T08:41:00Z">
+            <w:trPr>
+              <w:trHeight w:val="651"/>
+            </w:trPr>
+          </w:trPrChange>
+        </w:trPr>
+        <w:tc>
+          <w:tcPr>
+            <w:tcW w:w="3221" w:type="dxa"/>
+            <w:tcBorders>
+              <w:top w:val="single" w:sz="8" w:space="0" w:color="FFFFFF"/>
+              <w:left w:val="single" w:sz="8" w:space="0" w:color="FFFFFF"/>
+              <w:bottom w:val="single" w:sz="24" w:space="0" w:color="FFFFFF"/>
+              <w:right w:val="single" w:sz="8" w:space="0" w:color="FFFFFF"/>
+            </w:tcBorders>
+            <w:shd w:val="clear" w:color="auto" w:fill="4472C4"/>
+            <w:tcMar>
+              <w:top w:w="72" w:type="dxa"/>
+              <w:left w:w="144" w:type="dxa"/>
+              <w:bottom w:w="72" w:type="dxa"/>
+              <w:right w:w="144" w:type="dxa"/>
+            </w:tcMar>
+            <w:hideMark/>
+            <w:tcPrChange w:id="1661" w:author="TQT" w:date="2018-03-11T08:41:00Z">
+              <w:tcPr>
+                <w:tcW w:w="8580" w:type="dxa"/>
+                <w:tcBorders>
+                  <w:top w:val="single" w:sz="8" w:space="0" w:color="FFFFFF"/>
+                  <w:left w:val="single" w:sz="8" w:space="0" w:color="FFFFFF"/>
+                  <w:bottom w:val="single" w:sz="24" w:space="0" w:color="FFFFFF"/>
+                  <w:right w:val="single" w:sz="8" w:space="0" w:color="FFFFFF"/>
+                </w:tcBorders>
+                <w:shd w:val="clear" w:color="auto" w:fill="4472C4"/>
+                <w:tcMar>
+                  <w:top w:w="72" w:type="dxa"/>
+                  <w:left w:w="144" w:type="dxa"/>
+                  <w:bottom w:w="72" w:type="dxa"/>
+                  <w:right w:w="144" w:type="dxa"/>
+                </w:tcMar>
+                <w:hideMark/>
+              </w:tcPr>
+            </w:tcPrChange>
+          </w:tcPr>
+          <w:p>
+            <w:pPr>
+              <w:rPr>
+                <w:ins w:id="1662" w:author="TQT" w:date="2018-03-11T08:41:00Z"/>
+                <w:rFonts w:ascii="Times New Roman" w:hAnsi="Times New Roman" w:cs="Times New Roman"/>
+              </w:rPr>
+            </w:pPr>
+            <w:ins w:id="1663" w:author="TQT" w:date="2018-03-11T08:41:00Z">
+              <w:r>
+                <w:rPr>
+                  <w:rFonts w:ascii="Times New Roman" w:hAnsi="Times New Roman" w:cs="Times New Roman"/>
+                  <w:b/>
+                  <w:bCs/>
+                </w:rPr>
+                <w:t>Chức năng</w:t>
+              </w:r>
+            </w:ins>
+          </w:p>
+        </w:tc>
+        <w:tc>
+          <w:tcPr>
+            <w:tcW w:w="7728" w:type="dxa"/>
+            <w:tcBorders>
+              <w:top w:val="single" w:sz="8" w:space="0" w:color="FFFFFF"/>
+              <w:left w:val="single" w:sz="8" w:space="0" w:color="FFFFFF"/>
+              <w:bottom w:val="single" w:sz="24" w:space="0" w:color="FFFFFF"/>
+              <w:right w:val="single" w:sz="8" w:space="0" w:color="FFFFFF"/>
+            </w:tcBorders>
+            <w:shd w:val="clear" w:color="auto" w:fill="4472C4"/>
+            <w:tcMar>
+              <w:top w:w="72" w:type="dxa"/>
+              <w:left w:w="144" w:type="dxa"/>
+              <w:bottom w:w="72" w:type="dxa"/>
+              <w:right w:w="144" w:type="dxa"/>
+            </w:tcMar>
+            <w:hideMark/>
+            <w:tcPrChange w:id="1664" w:author="TQT" w:date="2018-03-11T08:41:00Z">
+              <w:tcPr>
+                <w:tcW w:w="8560" w:type="dxa"/>
+                <w:tcBorders>
+                  <w:top w:val="single" w:sz="8" w:space="0" w:color="FFFFFF"/>
+                  <w:left w:val="single" w:sz="8" w:space="0" w:color="FFFFFF"/>
+                  <w:bottom w:val="single" w:sz="24" w:space="0" w:color="FFFFFF"/>
+                  <w:right w:val="single" w:sz="8" w:space="0" w:color="FFFFFF"/>
+                </w:tcBorders>
+                <w:shd w:val="clear" w:color="auto" w:fill="4472C4"/>
+                <w:tcMar>
+                  <w:top w:w="72" w:type="dxa"/>
+                  <w:left w:w="144" w:type="dxa"/>
+                  <w:bottom w:w="72" w:type="dxa"/>
+                  <w:right w:w="144" w:type="dxa"/>
+                </w:tcMar>
+                <w:hideMark/>
+              </w:tcPr>
+            </w:tcPrChange>
+          </w:tcPr>
+          <w:p>
+            <w:pPr>
+              <w:rPr>
+                <w:ins w:id="1665" w:author="TQT" w:date="2018-03-11T08:41:00Z"/>
+                <w:rFonts w:ascii="Times New Roman" w:hAnsi="Times New Roman" w:cs="Times New Roman"/>
+              </w:rPr>
+            </w:pPr>
+            <w:ins w:id="1666" w:author="TQT" w:date="2018-03-11T08:41:00Z">
+              <w:r>
+                <w:rPr>
+                  <w:rFonts w:ascii="Times New Roman" w:hAnsi="Times New Roman" w:cs="Times New Roman"/>
+                  <w:b/>
+                  <w:bCs/>
+                </w:rPr>
+                <w:t>Mô tả chức năng</w:t>
+              </w:r>
+            </w:ins>
+          </w:p>
+        </w:tc>
+      </w:tr>
+      <w:tr>
+        <w:trPr>
+          <w:trHeight w:val="660"/>
+          <w:ins w:id="1667" w:author="TQT" w:date="2018-03-11T08:41:00Z"/>
+          <w:trPrChange w:id="1668" w:author="TQT" w:date="2018-03-11T08:41:00Z">
+            <w:trPr>
+              <w:trHeight w:val="910"/>
+            </w:trPr>
+          </w:trPrChange>
+        </w:trPr>
+        <w:tc>
+          <w:tcPr>
+            <w:tcW w:w="3221" w:type="dxa"/>
+            <w:tcBorders>
+              <w:top w:val="single" w:sz="24" w:space="0" w:color="FFFFFF"/>
+              <w:left w:val="single" w:sz="8" w:space="0" w:color="FFFFFF"/>
+              <w:bottom w:val="single" w:sz="8" w:space="0" w:color="FFFFFF"/>
+              <w:right w:val="single" w:sz="8" w:space="0" w:color="FFFFFF"/>
+            </w:tcBorders>
+            <w:shd w:val="clear" w:color="auto" w:fill="CFD5EA"/>
+            <w:tcMar>
+              <w:top w:w="72" w:type="dxa"/>
+              <w:left w:w="144" w:type="dxa"/>
+              <w:bottom w:w="72" w:type="dxa"/>
+              <w:right w:w="144" w:type="dxa"/>
+            </w:tcMar>
+            <w:hideMark/>
+            <w:tcPrChange w:id="1669" w:author="TQT" w:date="2018-03-11T08:41:00Z">
+              <w:tcPr>
+                <w:tcW w:w="8580" w:type="dxa"/>
+                <w:tcBorders>
+                  <w:top w:val="single" w:sz="24" w:space="0" w:color="FFFFFF"/>
+                  <w:left w:val="single" w:sz="8" w:space="0" w:color="FFFFFF"/>
+                  <w:bottom w:val="single" w:sz="8" w:space="0" w:color="FFFFFF"/>
+                  <w:right w:val="single" w:sz="8" w:space="0" w:color="FFFFFF"/>
+                </w:tcBorders>
+                <w:shd w:val="clear" w:color="auto" w:fill="CFD5EA"/>
+                <w:tcMar>
+                  <w:top w:w="72" w:type="dxa"/>
+                  <w:left w:w="144" w:type="dxa"/>
+                  <w:bottom w:w="72" w:type="dxa"/>
+                  <w:right w:w="144" w:type="dxa"/>
+                </w:tcMar>
+                <w:hideMark/>
+              </w:tcPr>
+            </w:tcPrChange>
+          </w:tcPr>
+          <w:p>
+            <w:pPr>
+              <w:rPr>
+                <w:ins w:id="1670" w:author="TQT" w:date="2018-03-11T08:41:00Z"/>
+                <w:rFonts w:ascii="Times New Roman" w:hAnsi="Times New Roman" w:cs="Times New Roman"/>
+              </w:rPr>
+            </w:pPr>
+            <w:ins w:id="1671" w:author="TQT" w:date="2018-03-11T08:41:00Z">
+              <w:r>
+                <w:rPr>
+                  <w:rFonts w:ascii="Times New Roman" w:hAnsi="Times New Roman" w:cs="Times New Roman"/>
+                </w:rPr>
+                <w:t>1. Lập danh sách khám bệnh</w:t>
+              </w:r>
+            </w:ins>
+          </w:p>
+        </w:tc>
+        <w:tc>
+          <w:tcPr>
+            <w:tcW w:w="7728" w:type="dxa"/>
+            <w:tcBorders>
+              <w:top w:val="single" w:sz="24" w:space="0" w:color="FFFFFF"/>
+              <w:left w:val="single" w:sz="8" w:space="0" w:color="FFFFFF"/>
+              <w:bottom w:val="single" w:sz="8" w:space="0" w:color="FFFFFF"/>
+              <w:right w:val="single" w:sz="8" w:space="0" w:color="FFFFFF"/>
+            </w:tcBorders>
+            <w:shd w:val="clear" w:color="auto" w:fill="CFD5EA"/>
+            <w:tcMar>
+              <w:top w:w="72" w:type="dxa"/>
+              <w:left w:w="144" w:type="dxa"/>
+              <w:bottom w:w="72" w:type="dxa"/>
+              <w:right w:w="144" w:type="dxa"/>
+            </w:tcMar>
+            <w:hideMark/>
+            <w:tcPrChange w:id="1672" w:author="TQT" w:date="2018-03-11T08:41:00Z">
+              <w:tcPr>
+                <w:tcW w:w="8560" w:type="dxa"/>
+                <w:tcBorders>
+                  <w:top w:val="single" w:sz="24" w:space="0" w:color="FFFFFF"/>
+                  <w:left w:val="single" w:sz="8" w:space="0" w:color="FFFFFF"/>
+                  <w:bottom w:val="single" w:sz="8" w:space="0" w:color="FFFFFF"/>
+                  <w:right w:val="single" w:sz="8" w:space="0" w:color="FFFFFF"/>
+                </w:tcBorders>
+                <w:shd w:val="clear" w:color="auto" w:fill="CFD5EA"/>
+                <w:tcMar>
+                  <w:top w:w="72" w:type="dxa"/>
+                  <w:left w:w="144" w:type="dxa"/>
+                  <w:bottom w:w="72" w:type="dxa"/>
+                  <w:right w:w="144" w:type="dxa"/>
+                </w:tcMar>
+                <w:hideMark/>
+              </w:tcPr>
+            </w:tcPrChange>
+          </w:tcPr>
+          <w:p>
+            <w:pPr>
+              <w:rPr>
+                <w:ins w:id="1673" w:author="TQT" w:date="2018-03-11T08:41:00Z"/>
+                <w:rFonts w:ascii="Times New Roman" w:hAnsi="Times New Roman" w:cs="Times New Roman"/>
+              </w:rPr>
+            </w:pPr>
+            <w:ins w:id="1674" w:author="TQT" w:date="2018-03-11T08:41:00Z">
+              <w:r>
+                <w:rPr>
+                  <w:rFonts w:ascii="Times New Roman" w:hAnsi="Times New Roman" w:cs="Times New Roman"/>
+                </w:rPr>
+                <w:t>Nhập danh sách khám bệnh bao gồm họ tên, ngày khám, STT, giới tính, năm sinh, địa chỉ</w:t>
+              </w:r>
+            </w:ins>
+          </w:p>
+        </w:tc>
+      </w:tr>
+      <w:tr>
+        <w:trPr>
+          <w:trHeight w:val="1204"/>
+          <w:ins w:id="1675" w:author="TQT" w:date="2018-03-11T08:41:00Z"/>
+          <w:trPrChange w:id="1676" w:author="TQT" w:date="2018-03-11T08:41:00Z">
+            <w:trPr>
+              <w:trHeight w:val="1659"/>
+            </w:trPr>
+          </w:trPrChange>
+        </w:trPr>
+        <w:tc>
+          <w:tcPr>
+            <w:tcW w:w="3221" w:type="dxa"/>
+            <w:tcBorders>
+              <w:top w:val="single" w:sz="8" w:space="0" w:color="FFFFFF"/>
+              <w:left w:val="single" w:sz="8" w:space="0" w:color="FFFFFF"/>
+              <w:bottom w:val="single" w:sz="8" w:space="0" w:color="FFFFFF"/>
+              <w:right w:val="single" w:sz="8" w:space="0" w:color="FFFFFF"/>
+            </w:tcBorders>
+            <w:shd w:val="clear" w:color="auto" w:fill="E9EBF5"/>
+            <w:tcMar>
+              <w:top w:w="72" w:type="dxa"/>
+              <w:left w:w="144" w:type="dxa"/>
+              <w:bottom w:w="72" w:type="dxa"/>
+              <w:right w:w="144" w:type="dxa"/>
+            </w:tcMar>
+            <w:hideMark/>
+            <w:tcPrChange w:id="1677" w:author="TQT" w:date="2018-03-11T08:41:00Z">
+              <w:tcPr>
+                <w:tcW w:w="8580" w:type="dxa"/>
+                <w:tcBorders>
+                  <w:top w:val="single" w:sz="8" w:space="0" w:color="FFFFFF"/>
+                  <w:left w:val="single" w:sz="8" w:space="0" w:color="FFFFFF"/>
+                  <w:bottom w:val="single" w:sz="8" w:space="0" w:color="FFFFFF"/>
+                  <w:right w:val="single" w:sz="8" w:space="0" w:color="FFFFFF"/>
+                </w:tcBorders>
+                <w:shd w:val="clear" w:color="auto" w:fill="E9EBF5"/>
+                <w:tcMar>
+                  <w:top w:w="72" w:type="dxa"/>
+                  <w:left w:w="144" w:type="dxa"/>
+                  <w:bottom w:w="72" w:type="dxa"/>
+                  <w:right w:w="144" w:type="dxa"/>
+                </w:tcMar>
+                <w:hideMark/>
+              </w:tcPr>
+            </w:tcPrChange>
+          </w:tcPr>
+          <w:p>
+            <w:pPr>
+              <w:rPr>
+                <w:ins w:id="1678" w:author="TQT" w:date="2018-03-11T08:41:00Z"/>
+                <w:rFonts w:ascii="Times New Roman" w:hAnsi="Times New Roman" w:cs="Times New Roman"/>
+              </w:rPr>
+            </w:pPr>
+            <w:ins w:id="1679" w:author="TQT" w:date="2018-03-11T08:41:00Z">
+              <w:r>
+                <w:rPr>
+                  <w:rFonts w:ascii="Times New Roman" w:hAnsi="Times New Roman" w:cs="Times New Roman"/>
+                </w:rPr>
+                <w:t xml:space="preserve">2. Lập phiếu khám bệnh </w:t>
+              </w:r>
+            </w:ins>
+          </w:p>
+        </w:tc>
+        <w:tc>
+          <w:tcPr>
+            <w:tcW w:w="7728" w:type="dxa"/>
+            <w:tcBorders>
+              <w:top w:val="single" w:sz="8" w:space="0" w:color="FFFFFF"/>
+              <w:left w:val="single" w:sz="8" w:space="0" w:color="FFFFFF"/>
+              <w:bottom w:val="single" w:sz="8" w:space="0" w:color="FFFFFF"/>
+              <w:right w:val="single" w:sz="8" w:space="0" w:color="FFFFFF"/>
+            </w:tcBorders>
+            <w:shd w:val="clear" w:color="auto" w:fill="E9EBF5"/>
+            <w:tcMar>
+              <w:top w:w="72" w:type="dxa"/>
+              <w:left w:w="144" w:type="dxa"/>
+              <w:bottom w:w="72" w:type="dxa"/>
+              <w:right w:w="144" w:type="dxa"/>
+            </w:tcMar>
+            <w:hideMark/>
+            <w:tcPrChange w:id="1680" w:author="TQT" w:date="2018-03-11T08:41:00Z">
+              <w:tcPr>
+                <w:tcW w:w="8560" w:type="dxa"/>
+                <w:tcBorders>
+                  <w:top w:val="single" w:sz="8" w:space="0" w:color="FFFFFF"/>
+                  <w:left w:val="single" w:sz="8" w:space="0" w:color="FFFFFF"/>
+                  <w:bottom w:val="single" w:sz="8" w:space="0" w:color="FFFFFF"/>
+                  <w:right w:val="single" w:sz="8" w:space="0" w:color="FFFFFF"/>
+                </w:tcBorders>
+                <w:shd w:val="clear" w:color="auto" w:fill="E9EBF5"/>
+                <w:tcMar>
+                  <w:top w:w="72" w:type="dxa"/>
+                  <w:left w:w="144" w:type="dxa"/>
+                  <w:bottom w:w="72" w:type="dxa"/>
+                  <w:right w:w="144" w:type="dxa"/>
+                </w:tcMar>
+                <w:hideMark/>
+              </w:tcPr>
+            </w:tcPrChange>
+          </w:tcPr>
+          <w:p>
+            <w:pPr>
+              <w:rPr>
+                <w:ins w:id="1681" w:author="TQT" w:date="2018-03-11T08:41:00Z"/>
+                <w:rFonts w:ascii="Times New Roman" w:hAnsi="Times New Roman" w:cs="Times New Roman"/>
+              </w:rPr>
+            </w:pPr>
+            <w:ins w:id="1682" w:author="TQT" w:date="2018-03-11T08:41:00Z">
+              <w:r>
+                <w:rPr>
+                  <w:rFonts w:ascii="Times New Roman" w:hAnsi="Times New Roman" w:cs="Times New Roman"/>
+                </w:rPr>
+                <w:t>Lập phiếu khám bệnh cho từng bệnh nhân gồm những thông tin: họ tên, ngày khám, triệu chứng, dự đoán loại bệnh, STT, thuốc,  đ</w:t>
+              </w:r>
+              <w:r>
+                <w:rPr>
+                  <w:rFonts w:ascii="Times New Roman" w:hAnsi="Times New Roman" w:cs="Times New Roman"/>
+                  <w:lang w:val="vi-VN"/>
+                </w:rPr>
+                <w:t>ơ</w:t>
+              </w:r>
+              <w:r>
+                <w:rPr>
+                  <w:rFonts w:ascii="Times New Roman" w:hAnsi="Times New Roman" w:cs="Times New Roman"/>
+                </w:rPr>
+                <w:t>n vị, số l</w:t>
+              </w:r>
+              <w:r>
+                <w:rPr>
+                  <w:rFonts w:ascii="Times New Roman" w:hAnsi="Times New Roman" w:cs="Times New Roman"/>
+                  <w:lang w:val="vi-VN"/>
+                </w:rPr>
+                <w:t>ư</w:t>
+              </w:r>
+              <w:r>
+                <w:rPr>
+                  <w:rFonts w:ascii="Times New Roman" w:hAnsi="Times New Roman" w:cs="Times New Roman"/>
+                </w:rPr>
+                <w:t>ợng, cách dùng.</w:t>
+              </w:r>
+            </w:ins>
+          </w:p>
+        </w:tc>
+      </w:tr>
+      <w:tr>
+        <w:trPr>
+          <w:trHeight w:val="932"/>
+          <w:ins w:id="1683" w:author="TQT" w:date="2018-03-11T08:41:00Z"/>
+          <w:trPrChange w:id="1684" w:author="TQT" w:date="2018-03-11T08:41:00Z">
+            <w:trPr>
+              <w:trHeight w:val="1284"/>
+            </w:trPr>
+          </w:trPrChange>
+        </w:trPr>
+        <w:tc>
+          <w:tcPr>
+            <w:tcW w:w="3221" w:type="dxa"/>
+            <w:tcBorders>
+              <w:top w:val="single" w:sz="8" w:space="0" w:color="FFFFFF"/>
+              <w:left w:val="single" w:sz="8" w:space="0" w:color="FFFFFF"/>
+              <w:bottom w:val="single" w:sz="8" w:space="0" w:color="FFFFFF"/>
+              <w:right w:val="single" w:sz="8" w:space="0" w:color="FFFFFF"/>
+            </w:tcBorders>
+            <w:shd w:val="clear" w:color="auto" w:fill="CFD5EA"/>
+            <w:tcMar>
+              <w:top w:w="72" w:type="dxa"/>
+              <w:left w:w="144" w:type="dxa"/>
+              <w:bottom w:w="72" w:type="dxa"/>
+              <w:right w:w="144" w:type="dxa"/>
+            </w:tcMar>
+            <w:hideMark/>
+            <w:tcPrChange w:id="1685" w:author="TQT" w:date="2018-03-11T08:41:00Z">
+              <w:tcPr>
+                <w:tcW w:w="8580" w:type="dxa"/>
+                <w:tcBorders>
+                  <w:top w:val="single" w:sz="8" w:space="0" w:color="FFFFFF"/>
+                  <w:left w:val="single" w:sz="8" w:space="0" w:color="FFFFFF"/>
+                  <w:bottom w:val="single" w:sz="8" w:space="0" w:color="FFFFFF"/>
+                  <w:right w:val="single" w:sz="8" w:space="0" w:color="FFFFFF"/>
+                </w:tcBorders>
+                <w:shd w:val="clear" w:color="auto" w:fill="CFD5EA"/>
+                <w:tcMar>
+                  <w:top w:w="72" w:type="dxa"/>
+                  <w:left w:w="144" w:type="dxa"/>
+                  <w:bottom w:w="72" w:type="dxa"/>
+                  <w:right w:w="144" w:type="dxa"/>
+                </w:tcMar>
+                <w:hideMark/>
+              </w:tcPr>
+            </w:tcPrChange>
+          </w:tcPr>
+          <w:p>
+            <w:pPr>
+              <w:rPr>
+                <w:ins w:id="1686" w:author="TQT" w:date="2018-03-11T08:41:00Z"/>
+                <w:rFonts w:ascii="Times New Roman" w:hAnsi="Times New Roman" w:cs="Times New Roman"/>
+              </w:rPr>
+            </w:pPr>
+            <w:ins w:id="1687" w:author="TQT" w:date="2018-03-11T08:41:00Z">
+              <w:r>
+                <w:rPr>
+                  <w:rFonts w:ascii="Times New Roman" w:hAnsi="Times New Roman" w:cs="Times New Roman"/>
+                </w:rPr>
+                <w:t>3. Tra cứu bệnh nhân</w:t>
+              </w:r>
+            </w:ins>
+          </w:p>
+        </w:tc>
+        <w:tc>
+          <w:tcPr>
+            <w:tcW w:w="7728" w:type="dxa"/>
+            <w:tcBorders>
+              <w:top w:val="single" w:sz="8" w:space="0" w:color="FFFFFF"/>
+              <w:left w:val="single" w:sz="8" w:space="0" w:color="FFFFFF"/>
+              <w:bottom w:val="single" w:sz="8" w:space="0" w:color="FFFFFF"/>
+              <w:right w:val="single" w:sz="8" w:space="0" w:color="FFFFFF"/>
+            </w:tcBorders>
+            <w:shd w:val="clear" w:color="auto" w:fill="CFD5EA"/>
+            <w:tcMar>
+              <w:top w:w="72" w:type="dxa"/>
+              <w:left w:w="144" w:type="dxa"/>
+              <w:bottom w:w="72" w:type="dxa"/>
+              <w:right w:w="144" w:type="dxa"/>
+            </w:tcMar>
+            <w:hideMark/>
+            <w:tcPrChange w:id="1688" w:author="TQT" w:date="2018-03-11T08:41:00Z">
+              <w:tcPr>
+                <w:tcW w:w="8560" w:type="dxa"/>
+                <w:tcBorders>
+                  <w:top w:val="single" w:sz="8" w:space="0" w:color="FFFFFF"/>
+                  <w:left w:val="single" w:sz="8" w:space="0" w:color="FFFFFF"/>
+                  <w:bottom w:val="single" w:sz="8" w:space="0" w:color="FFFFFF"/>
+                  <w:right w:val="single" w:sz="8" w:space="0" w:color="FFFFFF"/>
+                </w:tcBorders>
+                <w:shd w:val="clear" w:color="auto" w:fill="CFD5EA"/>
+                <w:tcMar>
+                  <w:top w:w="72" w:type="dxa"/>
+                  <w:left w:w="144" w:type="dxa"/>
+                  <w:bottom w:w="72" w:type="dxa"/>
+                  <w:right w:w="144" w:type="dxa"/>
+                </w:tcMar>
+                <w:hideMark/>
+              </w:tcPr>
+            </w:tcPrChange>
+          </w:tcPr>
+          <w:p>
+            <w:pPr>
+              <w:rPr>
+                <w:ins w:id="1689" w:author="TQT" w:date="2018-03-11T08:41:00Z"/>
+                <w:rFonts w:ascii="Times New Roman" w:hAnsi="Times New Roman" w:cs="Times New Roman"/>
+              </w:rPr>
+            </w:pPr>
+            <w:ins w:id="1690" w:author="TQT" w:date="2018-03-11T08:41:00Z">
+              <w:r>
+                <w:rPr>
+                  <w:rFonts w:ascii="Times New Roman" w:hAnsi="Times New Roman" w:cs="Times New Roman"/>
+                </w:rPr>
+                <w:t>Lập danh sách bệnh nhân để tra cứu gồm những thông tin: cho ra những thông tin: STT, họ tên, ngày khám, loại bệnh, triệu chứng</w:t>
+              </w:r>
+            </w:ins>
+          </w:p>
+        </w:tc>
+      </w:tr>
+      <w:tr>
+        <w:trPr>
+          <w:trHeight w:val="660"/>
+          <w:ins w:id="1691" w:author="TQT" w:date="2018-03-11T08:41:00Z"/>
+          <w:trPrChange w:id="1692" w:author="TQT" w:date="2018-03-11T08:41:00Z">
+            <w:trPr>
+              <w:trHeight w:val="910"/>
+            </w:trPr>
+          </w:trPrChange>
+        </w:trPr>
+        <w:tc>
+          <w:tcPr>
+            <w:tcW w:w="3221" w:type="dxa"/>
+            <w:tcBorders>
+              <w:top w:val="single" w:sz="8" w:space="0" w:color="FFFFFF"/>
+              <w:left w:val="single" w:sz="8" w:space="0" w:color="FFFFFF"/>
+              <w:bottom w:val="single" w:sz="8" w:space="0" w:color="FFFFFF"/>
+              <w:right w:val="single" w:sz="8" w:space="0" w:color="FFFFFF"/>
+            </w:tcBorders>
+            <w:shd w:val="clear" w:color="auto" w:fill="E9EBF5"/>
+            <w:tcMar>
+              <w:top w:w="72" w:type="dxa"/>
+              <w:left w:w="144" w:type="dxa"/>
+              <w:bottom w:w="72" w:type="dxa"/>
+              <w:right w:w="144" w:type="dxa"/>
+            </w:tcMar>
+            <w:hideMark/>
+            <w:tcPrChange w:id="1693" w:author="TQT" w:date="2018-03-11T08:41:00Z">
+              <w:tcPr>
+                <w:tcW w:w="8580" w:type="dxa"/>
+                <w:tcBorders>
+                  <w:top w:val="single" w:sz="8" w:space="0" w:color="FFFFFF"/>
+                  <w:left w:val="single" w:sz="8" w:space="0" w:color="FFFFFF"/>
+                  <w:bottom w:val="single" w:sz="8" w:space="0" w:color="FFFFFF"/>
+                  <w:right w:val="single" w:sz="8" w:space="0" w:color="FFFFFF"/>
+                </w:tcBorders>
+                <w:shd w:val="clear" w:color="auto" w:fill="E9EBF5"/>
+                <w:tcMar>
+                  <w:top w:w="72" w:type="dxa"/>
+                  <w:left w:w="144" w:type="dxa"/>
+                  <w:bottom w:w="72" w:type="dxa"/>
+                  <w:right w:w="144" w:type="dxa"/>
+                </w:tcMar>
+                <w:hideMark/>
+              </w:tcPr>
+            </w:tcPrChange>
+          </w:tcPr>
+          <w:p>
+            <w:pPr>
+              <w:rPr>
+                <w:ins w:id="1694" w:author="TQT" w:date="2018-03-11T08:41:00Z"/>
+                <w:rFonts w:ascii="Times New Roman" w:hAnsi="Times New Roman" w:cs="Times New Roman"/>
+              </w:rPr>
+            </w:pPr>
+            <w:ins w:id="1695" w:author="TQT" w:date="2018-03-11T08:41:00Z">
+              <w:r>
+                <w:rPr>
+                  <w:rFonts w:ascii="Times New Roman" w:hAnsi="Times New Roman" w:cs="Times New Roman"/>
+                </w:rPr>
+                <w:t>4.</w:t>
+              </w:r>
+              <w:r>
+                <w:rPr>
+                  <w:rFonts w:ascii="Times New Roman" w:hAnsi="Times New Roman" w:cs="Times New Roman"/>
+                  <w:lang w:val="vi-VN"/>
+                </w:rPr>
+                <w:t xml:space="preserve"> Lập hóa đơn thanh toán</w:t>
+              </w:r>
+            </w:ins>
+          </w:p>
+        </w:tc>
+        <w:tc>
+          <w:tcPr>
+            <w:tcW w:w="7728" w:type="dxa"/>
+            <w:tcBorders>
+              <w:top w:val="single" w:sz="8" w:space="0" w:color="FFFFFF"/>
+              <w:left w:val="single" w:sz="8" w:space="0" w:color="FFFFFF"/>
+              <w:bottom w:val="single" w:sz="8" w:space="0" w:color="FFFFFF"/>
+              <w:right w:val="single" w:sz="8" w:space="0" w:color="FFFFFF"/>
+            </w:tcBorders>
+            <w:shd w:val="clear" w:color="auto" w:fill="E9EBF5"/>
+            <w:tcMar>
+              <w:top w:w="72" w:type="dxa"/>
+              <w:left w:w="144" w:type="dxa"/>
+              <w:bottom w:w="72" w:type="dxa"/>
+              <w:right w:w="144" w:type="dxa"/>
+            </w:tcMar>
+            <w:hideMark/>
+            <w:tcPrChange w:id="1696" w:author="TQT" w:date="2018-03-11T08:41:00Z">
+              <w:tcPr>
+                <w:tcW w:w="8560" w:type="dxa"/>
+                <w:tcBorders>
+                  <w:top w:val="single" w:sz="8" w:space="0" w:color="FFFFFF"/>
+                  <w:left w:val="single" w:sz="8" w:space="0" w:color="FFFFFF"/>
+                  <w:bottom w:val="single" w:sz="8" w:space="0" w:color="FFFFFF"/>
+                  <w:right w:val="single" w:sz="8" w:space="0" w:color="FFFFFF"/>
+                </w:tcBorders>
+                <w:shd w:val="clear" w:color="auto" w:fill="E9EBF5"/>
+                <w:tcMar>
+                  <w:top w:w="72" w:type="dxa"/>
+                  <w:left w:w="144" w:type="dxa"/>
+                  <w:bottom w:w="72" w:type="dxa"/>
+                  <w:right w:w="144" w:type="dxa"/>
+                </w:tcMar>
+                <w:hideMark/>
+              </w:tcPr>
+            </w:tcPrChange>
+          </w:tcPr>
+          <w:p>
+            <w:pPr>
+              <w:rPr>
+                <w:ins w:id="1697" w:author="TQT" w:date="2018-03-11T08:41:00Z"/>
+                <w:rFonts w:ascii="Times New Roman" w:hAnsi="Times New Roman" w:cs="Times New Roman"/>
+              </w:rPr>
+            </w:pPr>
+            <w:ins w:id="1698" w:author="TQT" w:date="2018-03-11T08:41:00Z">
+              <w:r>
+                <w:rPr>
+                  <w:rFonts w:ascii="Times New Roman" w:hAnsi="Times New Roman" w:cs="Times New Roman"/>
+                </w:rPr>
+                <w:t>Lập hóa đ</w:t>
+              </w:r>
+              <w:r>
+                <w:rPr>
+                  <w:rFonts w:ascii="Times New Roman" w:hAnsi="Times New Roman" w:cs="Times New Roman"/>
+                  <w:lang w:val="vi-VN"/>
+                </w:rPr>
+                <w:t>ơ</w:t>
+              </w:r>
+              <w:r>
+                <w:rPr>
+                  <w:rFonts w:ascii="Times New Roman" w:hAnsi="Times New Roman" w:cs="Times New Roman"/>
+                </w:rPr>
+                <w:t>n thanh toán bao gồm những thông tin: họ tên,  ngày khám, tiền khám, tiền thuốc.</w:t>
+              </w:r>
+            </w:ins>
+          </w:p>
+        </w:tc>
+      </w:tr>
+      <w:tr>
+        <w:trPr>
+          <w:trHeight w:val="1475"/>
+          <w:ins w:id="1699" w:author="TQT" w:date="2018-03-11T08:41:00Z"/>
+          <w:trPrChange w:id="1700" w:author="TQT" w:date="2018-03-11T08:41:00Z">
+            <w:trPr>
+              <w:trHeight w:val="2033"/>
+            </w:trPr>
+          </w:trPrChange>
+        </w:trPr>
+        <w:tc>
+          <w:tcPr>
+            <w:tcW w:w="3221" w:type="dxa"/>
+            <w:tcBorders>
+              <w:top w:val="single" w:sz="8" w:space="0" w:color="FFFFFF"/>
+              <w:left w:val="single" w:sz="8" w:space="0" w:color="FFFFFF"/>
+              <w:bottom w:val="single" w:sz="8" w:space="0" w:color="FFFFFF"/>
+              <w:right w:val="single" w:sz="8" w:space="0" w:color="FFFFFF"/>
+            </w:tcBorders>
+            <w:shd w:val="clear" w:color="auto" w:fill="CFD5EA"/>
+            <w:tcMar>
+              <w:top w:w="72" w:type="dxa"/>
+              <w:left w:w="144" w:type="dxa"/>
+              <w:bottom w:w="72" w:type="dxa"/>
+              <w:right w:w="144" w:type="dxa"/>
+            </w:tcMar>
+            <w:hideMark/>
+            <w:tcPrChange w:id="1701" w:author="TQT" w:date="2018-03-11T08:41:00Z">
+              <w:tcPr>
+                <w:tcW w:w="8580" w:type="dxa"/>
+                <w:tcBorders>
+                  <w:top w:val="single" w:sz="8" w:space="0" w:color="FFFFFF"/>
+                  <w:left w:val="single" w:sz="8" w:space="0" w:color="FFFFFF"/>
+                  <w:bottom w:val="single" w:sz="8" w:space="0" w:color="FFFFFF"/>
+                  <w:right w:val="single" w:sz="8" w:space="0" w:color="FFFFFF"/>
+                </w:tcBorders>
+                <w:shd w:val="clear" w:color="auto" w:fill="CFD5EA"/>
+                <w:tcMar>
+                  <w:top w:w="72" w:type="dxa"/>
+                  <w:left w:w="144" w:type="dxa"/>
+                  <w:bottom w:w="72" w:type="dxa"/>
+                  <w:right w:w="144" w:type="dxa"/>
+                </w:tcMar>
+                <w:hideMark/>
+              </w:tcPr>
+            </w:tcPrChange>
+          </w:tcPr>
+          <w:p>
+            <w:pPr>
+              <w:rPr>
+                <w:ins w:id="1702" w:author="TQT" w:date="2018-03-11T08:41:00Z"/>
+                <w:rFonts w:ascii="Times New Roman" w:hAnsi="Times New Roman" w:cs="Times New Roman"/>
+              </w:rPr>
+            </w:pPr>
+            <w:ins w:id="1703" w:author="TQT" w:date="2018-03-11T08:41:00Z">
+              <w:r>
+                <w:rPr>
+                  <w:rFonts w:ascii="Times New Roman" w:hAnsi="Times New Roman" w:cs="Times New Roman"/>
+                </w:rPr>
+                <w:t>5. Lập báo cáo tháng</w:t>
+              </w:r>
+            </w:ins>
+          </w:p>
+        </w:tc>
+        <w:tc>
+          <w:tcPr>
+            <w:tcW w:w="7728" w:type="dxa"/>
+            <w:tcBorders>
+              <w:top w:val="single" w:sz="8" w:space="0" w:color="FFFFFF"/>
+              <w:left w:val="single" w:sz="8" w:space="0" w:color="FFFFFF"/>
+              <w:bottom w:val="single" w:sz="8" w:space="0" w:color="FFFFFF"/>
+              <w:right w:val="single" w:sz="8" w:space="0" w:color="FFFFFF"/>
+            </w:tcBorders>
+            <w:shd w:val="clear" w:color="auto" w:fill="CFD5EA"/>
+            <w:tcMar>
+              <w:top w:w="72" w:type="dxa"/>
+              <w:left w:w="144" w:type="dxa"/>
+              <w:bottom w:w="72" w:type="dxa"/>
+              <w:right w:w="144" w:type="dxa"/>
+            </w:tcMar>
+            <w:hideMark/>
+            <w:tcPrChange w:id="1704" w:author="TQT" w:date="2018-03-11T08:41:00Z">
+              <w:tcPr>
+                <w:tcW w:w="8560" w:type="dxa"/>
+                <w:tcBorders>
+                  <w:top w:val="single" w:sz="8" w:space="0" w:color="FFFFFF"/>
+                  <w:left w:val="single" w:sz="8" w:space="0" w:color="FFFFFF"/>
+                  <w:bottom w:val="single" w:sz="8" w:space="0" w:color="FFFFFF"/>
+                  <w:right w:val="single" w:sz="8" w:space="0" w:color="FFFFFF"/>
+                </w:tcBorders>
+                <w:shd w:val="clear" w:color="auto" w:fill="CFD5EA"/>
+                <w:tcMar>
+                  <w:top w:w="72" w:type="dxa"/>
+                  <w:left w:w="144" w:type="dxa"/>
+                  <w:bottom w:w="72" w:type="dxa"/>
+                  <w:right w:w="144" w:type="dxa"/>
+                </w:tcMar>
+                <w:hideMark/>
+              </w:tcPr>
+            </w:tcPrChange>
+          </w:tcPr>
+          <w:p>
+            <w:pPr>
+              <w:numPr>
+                <w:ilvl w:val="0"/>
+                <w:numId w:val="22"/>
+              </w:numPr>
+              <w:rPr>
+                <w:ins w:id="1705" w:author="TQT" w:date="2018-03-11T08:41:00Z"/>
+                <w:rFonts w:ascii="Times New Roman" w:hAnsi="Times New Roman" w:cs="Times New Roman"/>
+              </w:rPr>
+            </w:pPr>
+            <w:ins w:id="1706" w:author="TQT" w:date="2018-03-11T08:41:00Z">
+              <w:r>
+                <w:rPr>
+                  <w:rFonts w:ascii="Times New Roman" w:hAnsi="Times New Roman" w:cs="Times New Roman"/>
+                </w:rPr>
+                <w:t>Báo cáo doanh thu theo ngày g</w:t>
+              </w:r>
+              <w:r>
+                <w:rPr>
+                  <w:rFonts w:ascii="Times New Roman" w:hAnsi="Times New Roman" w:cs="Times New Roman"/>
+                </w:rPr>
+                <w:t>ồ</w:t>
+              </w:r>
+              <w:r>
+                <w:rPr>
+                  <w:rFonts w:ascii="Times New Roman" w:hAnsi="Times New Roman" w:cs="Times New Roman"/>
+                </w:rPr>
+                <w:t>m nh</w:t>
+              </w:r>
+              <w:r>
+                <w:rPr>
+                  <w:rFonts w:ascii="Times New Roman" w:hAnsi="Times New Roman" w:cs="Times New Roman"/>
+                </w:rPr>
+                <w:t>ữ</w:t>
+              </w:r>
+              <w:r>
+                <w:rPr>
+                  <w:rFonts w:ascii="Times New Roman" w:hAnsi="Times New Roman" w:cs="Times New Roman"/>
+                </w:rPr>
+                <w:t>ng</w:t>
+              </w:r>
+              <w:r>
+                <w:rPr>
+                  <w:rFonts w:ascii="Times New Roman" w:hAnsi="Times New Roman" w:cs="Times New Roman"/>
+                </w:rPr>
+                <w:t xml:space="preserve"> thông tin: tháng, STT, ngày, s</w:t>
+              </w:r>
+              <w:r>
+                <w:rPr>
+                  <w:rFonts w:ascii="Times New Roman" w:hAnsi="Times New Roman" w:cs="Times New Roman"/>
+                </w:rPr>
+                <w:t>ố</w:t>
+              </w:r>
+              <w:r>
+                <w:rPr>
+                  <w:rFonts w:ascii="Times New Roman" w:hAnsi="Times New Roman" w:cs="Times New Roman"/>
+                </w:rPr>
+                <w:t xml:space="preserve"> b</w:t>
+              </w:r>
+              <w:r>
+                <w:rPr>
+                  <w:rFonts w:ascii="Times New Roman" w:hAnsi="Times New Roman" w:cs="Times New Roman"/>
+                </w:rPr>
+                <w:t>ệ</w:t>
+              </w:r>
+              <w:r>
+                <w:rPr>
+                  <w:rFonts w:ascii="Times New Roman" w:hAnsi="Times New Roman" w:cs="Times New Roman"/>
+                </w:rPr>
+                <w:t>nh nhân, doanh thu, t</w:t>
+              </w:r>
+              <w:r>
+                <w:rPr>
+                  <w:rFonts w:ascii="Times New Roman" w:hAnsi="Times New Roman" w:cs="Times New Roman"/>
+                </w:rPr>
+                <w:t>ỷ</w:t>
+              </w:r>
+              <w:r>
+                <w:rPr>
+                  <w:rFonts w:ascii="Times New Roman" w:hAnsi="Times New Roman" w:cs="Times New Roman"/>
+                </w:rPr>
+                <w:t xml:space="preserve"> l</w:t>
+              </w:r>
+              <w:r>
+                <w:rPr>
+                  <w:rFonts w:ascii="Times New Roman" w:hAnsi="Times New Roman" w:cs="Times New Roman"/>
+                </w:rPr>
+                <w:t>ệ</w:t>
+              </w:r>
+              <w:r>
+                <w:rPr>
+                  <w:rFonts w:ascii="Times New Roman" w:hAnsi="Times New Roman" w:cs="Times New Roman"/>
+                </w:rPr>
+                <w:t>.</w:t>
+              </w:r>
+            </w:ins>
+          </w:p>
+          <w:p>
+            <w:pPr>
+              <w:numPr>
+                <w:ilvl w:val="0"/>
+                <w:numId w:val="22"/>
+              </w:numPr>
+              <w:rPr>
+                <w:ins w:id="1707" w:author="TQT" w:date="2018-03-11T08:41:00Z"/>
+                <w:rFonts w:ascii="Times New Roman" w:hAnsi="Times New Roman" w:cs="Times New Roman"/>
+              </w:rPr>
+            </w:pPr>
+            <w:ins w:id="1708" w:author="TQT" w:date="2018-03-11T08:41:00Z">
+              <w:r>
+                <w:rPr>
+                  <w:rFonts w:ascii="Times New Roman" w:hAnsi="Times New Roman" w:cs="Times New Roman"/>
+                </w:rPr>
+                <w:t>Báo cáo s</w:t>
+              </w:r>
+              <w:r>
+                <w:rPr>
+                  <w:rFonts w:ascii="Times New Roman" w:hAnsi="Times New Roman" w:cs="Times New Roman"/>
+                </w:rPr>
+                <w:t>ử</w:t>
+              </w:r>
+              <w:r>
+                <w:rPr>
+                  <w:rFonts w:ascii="Times New Roman" w:hAnsi="Times New Roman" w:cs="Times New Roman"/>
+                </w:rPr>
+                <w:t xml:space="preserve"> d</w:t>
+              </w:r>
+              <w:r>
+                <w:rPr>
+                  <w:rFonts w:ascii="Times New Roman" w:hAnsi="Times New Roman" w:cs="Times New Roman"/>
+                </w:rPr>
+                <w:t>ụ</w:t>
+              </w:r>
+              <w:r>
+                <w:rPr>
+                  <w:rFonts w:ascii="Times New Roman" w:hAnsi="Times New Roman" w:cs="Times New Roman"/>
+                </w:rPr>
+                <w:t>ng thu</w:t>
+              </w:r>
+              <w:r>
+                <w:rPr>
+                  <w:rFonts w:ascii="Times New Roman" w:hAnsi="Times New Roman" w:cs="Times New Roman"/>
+                </w:rPr>
+                <w:t>ố</w:t>
+              </w:r>
+              <w:r>
+                <w:rPr>
+                  <w:rFonts w:ascii="Times New Roman" w:hAnsi="Times New Roman" w:cs="Times New Roman"/>
+                </w:rPr>
+                <w:t>c: STT, thu</w:t>
+              </w:r>
+              <w:r>
+                <w:rPr>
+                  <w:rFonts w:ascii="Times New Roman" w:hAnsi="Times New Roman" w:cs="Times New Roman"/>
+                </w:rPr>
+                <w:t>ố</w:t>
+              </w:r>
+              <w:r>
+                <w:rPr>
+                  <w:rFonts w:ascii="Times New Roman" w:hAnsi="Times New Roman" w:cs="Times New Roman"/>
+                </w:rPr>
+                <w:t>c, đ</w:t>
+              </w:r>
+              <w:r>
+                <w:rPr>
+                  <w:rFonts w:ascii="Times New Roman" w:hAnsi="Times New Roman" w:cs="Times New Roman"/>
+                  <w:lang w:val="vi-VN"/>
+                </w:rPr>
+                <w:t>ơ</w:t>
+              </w:r>
+              <w:r>
+                <w:rPr>
+                  <w:rFonts w:ascii="Times New Roman" w:hAnsi="Times New Roman" w:cs="Times New Roman"/>
+                </w:rPr>
+                <w:t>n v</w:t>
+              </w:r>
+              <w:r>
+                <w:rPr>
+                  <w:rFonts w:ascii="Times New Roman" w:hAnsi="Times New Roman" w:cs="Times New Roman"/>
+                </w:rPr>
+                <w:t>ị</w:t>
+              </w:r>
+              <w:r>
+                <w:rPr>
+                  <w:rFonts w:ascii="Times New Roman" w:hAnsi="Times New Roman" w:cs="Times New Roman"/>
+                </w:rPr>
+                <w:t xml:space="preserve"> tính, s</w:t>
+              </w:r>
+              <w:r>
+                <w:rPr>
+                  <w:rFonts w:ascii="Times New Roman" w:hAnsi="Times New Roman" w:cs="Times New Roman"/>
+                </w:rPr>
+                <w:t>ố</w:t>
+              </w:r>
+              <w:r>
+                <w:rPr>
+                  <w:rFonts w:ascii="Times New Roman" w:hAnsi="Times New Roman" w:cs="Times New Roman"/>
+                </w:rPr>
+                <w:t xml:space="preserve"> l</w:t>
+              </w:r>
+              <w:r>
+                <w:rPr>
+                  <w:rFonts w:ascii="Times New Roman" w:hAnsi="Times New Roman" w:cs="Times New Roman"/>
+                  <w:lang w:val="vi-VN"/>
+                </w:rPr>
+                <w:t>ư</w:t>
+              </w:r>
+              <w:r>
+                <w:rPr>
+                  <w:rFonts w:ascii="Times New Roman" w:hAnsi="Times New Roman" w:cs="Times New Roman"/>
+                </w:rPr>
+                <w:t>ơng, s</w:t>
+              </w:r>
+              <w:r>
+                <w:rPr>
+                  <w:rFonts w:ascii="Times New Roman" w:hAnsi="Times New Roman" w:cs="Times New Roman"/>
+                </w:rPr>
+                <w:t>ố</w:t>
+              </w:r>
+              <w:r>
+                <w:rPr>
+                  <w:rFonts w:ascii="Times New Roman" w:hAnsi="Times New Roman" w:cs="Times New Roman"/>
+                </w:rPr>
+                <w:t xml:space="preserve"> l</w:t>
+              </w:r>
+              <w:r>
+                <w:rPr>
+                  <w:rFonts w:ascii="Times New Roman" w:hAnsi="Times New Roman" w:cs="Times New Roman"/>
+                </w:rPr>
+                <w:t>ầ</w:t>
+              </w:r>
+              <w:r>
+                <w:rPr>
+                  <w:rFonts w:ascii="Times New Roman" w:hAnsi="Times New Roman" w:cs="Times New Roman"/>
+                </w:rPr>
+                <w:t>n dùng.</w:t>
+              </w:r>
+            </w:ins>
+          </w:p>
+        </w:tc>
+      </w:tr>
+      <w:tr>
+        <w:trPr>
+          <w:trHeight w:val="1475"/>
+          <w:ins w:id="1709" w:author="TQT" w:date="2018-03-11T08:41:00Z"/>
+          <w:trPrChange w:id="1710" w:author="TQT" w:date="2018-03-11T08:41:00Z">
+            <w:trPr>
+              <w:trHeight w:val="2033"/>
+            </w:trPr>
+          </w:trPrChange>
+        </w:trPr>
+        <w:tc>
+          <w:tcPr>
+            <w:tcW w:w="3221" w:type="dxa"/>
+            <w:tcBorders>
+              <w:top w:val="single" w:sz="8" w:space="0" w:color="FFFFFF"/>
+              <w:left w:val="single" w:sz="8" w:space="0" w:color="FFFFFF"/>
+              <w:bottom w:val="single" w:sz="8" w:space="0" w:color="FFFFFF"/>
+              <w:right w:val="single" w:sz="8" w:space="0" w:color="FFFFFF"/>
+            </w:tcBorders>
+            <w:shd w:val="clear" w:color="auto" w:fill="E9EBF5"/>
+            <w:tcMar>
+              <w:top w:w="72" w:type="dxa"/>
+              <w:left w:w="144" w:type="dxa"/>
+              <w:bottom w:w="72" w:type="dxa"/>
+              <w:right w:w="144" w:type="dxa"/>
+            </w:tcMar>
+            <w:hideMark/>
+            <w:tcPrChange w:id="1711" w:author="TQT" w:date="2018-03-11T08:41:00Z">
+              <w:tcPr>
+                <w:tcW w:w="8580" w:type="dxa"/>
+                <w:tcBorders>
+                  <w:top w:val="single" w:sz="8" w:space="0" w:color="FFFFFF"/>
+                  <w:left w:val="single" w:sz="8" w:space="0" w:color="FFFFFF"/>
+                  <w:bottom w:val="single" w:sz="8" w:space="0" w:color="FFFFFF"/>
+                  <w:right w:val="single" w:sz="8" w:space="0" w:color="FFFFFF"/>
+                </w:tcBorders>
+                <w:shd w:val="clear" w:color="auto" w:fill="E9EBF5"/>
+                <w:tcMar>
+                  <w:top w:w="72" w:type="dxa"/>
+                  <w:left w:w="144" w:type="dxa"/>
+                  <w:bottom w:w="72" w:type="dxa"/>
+                  <w:right w:w="144" w:type="dxa"/>
+                </w:tcMar>
+                <w:hideMark/>
+              </w:tcPr>
+            </w:tcPrChange>
+          </w:tcPr>
+          <w:p>
+            <w:pPr>
+              <w:rPr>
+                <w:ins w:id="1712" w:author="TQT" w:date="2018-03-11T08:41:00Z"/>
+                <w:rFonts w:ascii="Times New Roman" w:hAnsi="Times New Roman" w:cs="Times New Roman"/>
+              </w:rPr>
+            </w:pPr>
+            <w:ins w:id="1713" w:author="TQT" w:date="2018-03-11T08:41:00Z">
+              <w:r>
+                <w:rPr>
+                  <w:rFonts w:ascii="Times New Roman" w:hAnsi="Times New Roman" w:cs="Times New Roman"/>
+                </w:rPr>
+                <w:t>6. Thay đổi qui định</w:t>
+              </w:r>
+            </w:ins>
+          </w:p>
+        </w:tc>
+        <w:tc>
+          <w:tcPr>
+            <w:tcW w:w="7728" w:type="dxa"/>
+            <w:tcBorders>
+              <w:top w:val="single" w:sz="8" w:space="0" w:color="FFFFFF"/>
+              <w:left w:val="single" w:sz="8" w:space="0" w:color="FFFFFF"/>
+              <w:bottom w:val="single" w:sz="8" w:space="0" w:color="FFFFFF"/>
+              <w:right w:val="single" w:sz="8" w:space="0" w:color="FFFFFF"/>
+            </w:tcBorders>
+            <w:shd w:val="clear" w:color="auto" w:fill="E9EBF5"/>
+            <w:tcMar>
+              <w:top w:w="72" w:type="dxa"/>
+              <w:left w:w="144" w:type="dxa"/>
+              <w:bottom w:w="72" w:type="dxa"/>
+              <w:right w:w="144" w:type="dxa"/>
+            </w:tcMar>
+            <w:hideMark/>
+            <w:tcPrChange w:id="1714" w:author="TQT" w:date="2018-03-11T08:41:00Z">
+              <w:tcPr>
+                <w:tcW w:w="8560" w:type="dxa"/>
+                <w:tcBorders>
+                  <w:top w:val="single" w:sz="8" w:space="0" w:color="FFFFFF"/>
+                  <w:left w:val="single" w:sz="8" w:space="0" w:color="FFFFFF"/>
+                  <w:bottom w:val="single" w:sz="8" w:space="0" w:color="FFFFFF"/>
+                  <w:right w:val="single" w:sz="8" w:space="0" w:color="FFFFFF"/>
+                </w:tcBorders>
+                <w:shd w:val="clear" w:color="auto" w:fill="E9EBF5"/>
+                <w:tcMar>
+                  <w:top w:w="72" w:type="dxa"/>
+                  <w:left w:w="144" w:type="dxa"/>
+                  <w:bottom w:w="72" w:type="dxa"/>
+                  <w:right w:w="144" w:type="dxa"/>
+                </w:tcMar>
+                <w:hideMark/>
+              </w:tcPr>
+            </w:tcPrChange>
+          </w:tcPr>
+          <w:p>
+            <w:pPr>
+              <w:rPr>
+                <w:ins w:id="1715" w:author="TQT" w:date="2018-03-11T08:41:00Z"/>
+                <w:rFonts w:ascii="Times New Roman" w:hAnsi="Times New Roman" w:cs="Times New Roman"/>
+              </w:rPr>
+            </w:pPr>
+            <w:ins w:id="1716" w:author="TQT" w:date="2018-03-11T08:41:00Z">
+              <w:r>
+                <w:rPr>
+                  <w:rFonts w:ascii="Times New Roman" w:hAnsi="Times New Roman" w:cs="Times New Roman"/>
+                </w:rPr>
+                <w:t>Thay đổi các quy định:</w:t>
+              </w:r>
+            </w:ins>
+          </w:p>
+          <w:p>
+            <w:pPr>
+              <w:numPr>
+                <w:ilvl w:val="0"/>
+                <w:numId w:val="23"/>
+              </w:numPr>
+              <w:rPr>
+                <w:ins w:id="1717" w:author="TQT" w:date="2018-03-11T08:41:00Z"/>
+                <w:rFonts w:ascii="Times New Roman" w:hAnsi="Times New Roman" w:cs="Times New Roman"/>
+              </w:rPr>
+            </w:pPr>
+            <w:ins w:id="1718" w:author="TQT" w:date="2018-03-11T08:41:00Z">
+              <w:r>
+                <w:rPr>
+                  <w:rFonts w:ascii="Times New Roman" w:hAnsi="Times New Roman" w:cs="Times New Roman"/>
+                </w:rPr>
+                <w:t>S</w:t>
+              </w:r>
+              <w:r>
+                <w:rPr>
+                  <w:rFonts w:ascii="Times New Roman" w:hAnsi="Times New Roman" w:cs="Times New Roman"/>
+                </w:rPr>
+                <w:t>ố</w:t>
+              </w:r>
+              <w:r>
+                <w:rPr>
+                  <w:rFonts w:ascii="Times New Roman" w:hAnsi="Times New Roman" w:cs="Times New Roman"/>
+                </w:rPr>
+                <w:t xml:space="preserve"> l</w:t>
+              </w:r>
+              <w:r>
+                <w:rPr>
+                  <w:rFonts w:ascii="Times New Roman" w:hAnsi="Times New Roman" w:cs="Times New Roman"/>
+                  <w:lang w:val="vi-VN"/>
+                </w:rPr>
+                <w:t>ư</w:t>
+              </w:r>
+              <w:r>
+                <w:rPr>
+                  <w:rFonts w:ascii="Times New Roman" w:hAnsi="Times New Roman" w:cs="Times New Roman"/>
+                </w:rPr>
+                <w:t>ợ</w:t>
+              </w:r>
+              <w:r>
+                <w:rPr>
+                  <w:rFonts w:ascii="Times New Roman" w:hAnsi="Times New Roman" w:cs="Times New Roman"/>
+                </w:rPr>
+                <w:t>ng b</w:t>
+              </w:r>
+              <w:r>
+                <w:rPr>
+                  <w:rFonts w:ascii="Times New Roman" w:hAnsi="Times New Roman" w:cs="Times New Roman"/>
+                </w:rPr>
+                <w:t>ệ</w:t>
+              </w:r>
+              <w:r>
+                <w:rPr>
+                  <w:rFonts w:ascii="Times New Roman" w:hAnsi="Times New Roman" w:cs="Times New Roman"/>
+                </w:rPr>
+                <w:t>nh nhân khám t</w:t>
+              </w:r>
+              <w:r>
+                <w:rPr>
+                  <w:rFonts w:ascii="Times New Roman" w:hAnsi="Times New Roman" w:cs="Times New Roman"/>
+                </w:rPr>
+                <w:t>ố</w:t>
+              </w:r>
+              <w:r>
+                <w:rPr>
+                  <w:rFonts w:ascii="Times New Roman" w:hAnsi="Times New Roman" w:cs="Times New Roman"/>
+                </w:rPr>
+                <w:t>i đa trong ngày.</w:t>
+              </w:r>
+            </w:ins>
+          </w:p>
+          <w:p>
+            <w:pPr>
+              <w:numPr>
+                <w:ilvl w:val="0"/>
+                <w:numId w:val="23"/>
+              </w:numPr>
+              <w:rPr>
+                <w:ins w:id="1719" w:author="TQT" w:date="2018-03-11T08:41:00Z"/>
+                <w:rFonts w:ascii="Times New Roman" w:hAnsi="Times New Roman" w:cs="Times New Roman"/>
+              </w:rPr>
+            </w:pPr>
+            <w:ins w:id="1720" w:author="TQT" w:date="2018-03-11T08:41:00Z">
+              <w:r>
+                <w:rPr>
+                  <w:rFonts w:ascii="Times New Roman" w:hAnsi="Times New Roman" w:cs="Times New Roman"/>
+                </w:rPr>
+                <w:t>S</w:t>
+              </w:r>
+              <w:r>
+                <w:rPr>
+                  <w:rFonts w:ascii="Times New Roman" w:hAnsi="Times New Roman" w:cs="Times New Roman"/>
+                </w:rPr>
+                <w:t>ố</w:t>
+              </w:r>
+              <w:r>
+                <w:rPr>
+                  <w:rFonts w:ascii="Times New Roman" w:hAnsi="Times New Roman" w:cs="Times New Roman"/>
+                </w:rPr>
+                <w:t xml:space="preserve"> l</w:t>
+              </w:r>
+              <w:r>
+                <w:rPr>
+                  <w:rFonts w:ascii="Times New Roman" w:hAnsi="Times New Roman" w:cs="Times New Roman"/>
+                  <w:lang w:val="vi-VN"/>
+                </w:rPr>
+                <w:t>ư</w:t>
+              </w:r>
+              <w:r>
+                <w:rPr>
+                  <w:rFonts w:ascii="Times New Roman" w:hAnsi="Times New Roman" w:cs="Times New Roman"/>
+                </w:rPr>
+                <w:t>ợ</w:t>
+              </w:r>
+              <w:r>
+                <w:rPr>
+                  <w:rFonts w:ascii="Times New Roman" w:hAnsi="Times New Roman" w:cs="Times New Roman"/>
+                </w:rPr>
+                <w:t>ng b</w:t>
+              </w:r>
+              <w:r>
+                <w:rPr>
+                  <w:rFonts w:ascii="Times New Roman" w:hAnsi="Times New Roman" w:cs="Times New Roman"/>
+                </w:rPr>
+                <w:t>ệ</w:t>
+              </w:r>
+              <w:r>
+                <w:rPr>
+                  <w:rFonts w:ascii="Times New Roman" w:hAnsi="Times New Roman" w:cs="Times New Roman"/>
+                </w:rPr>
+                <w:t>nh, s</w:t>
+              </w:r>
+              <w:r>
+                <w:rPr>
+                  <w:rFonts w:ascii="Times New Roman" w:hAnsi="Times New Roman" w:cs="Times New Roman"/>
+                </w:rPr>
+                <w:t>ố</w:t>
+              </w:r>
+              <w:r>
+                <w:rPr>
+                  <w:rFonts w:ascii="Times New Roman" w:hAnsi="Times New Roman" w:cs="Times New Roman"/>
+                </w:rPr>
+                <w:t xml:space="preserve"> thu</w:t>
+              </w:r>
+              <w:r>
+                <w:rPr>
+                  <w:rFonts w:ascii="Times New Roman" w:hAnsi="Times New Roman" w:cs="Times New Roman"/>
+                </w:rPr>
+                <w:t>ố</w:t>
+              </w:r>
+              <w:r>
+                <w:rPr>
+                  <w:rFonts w:ascii="Times New Roman" w:hAnsi="Times New Roman" w:cs="Times New Roman"/>
+                </w:rPr>
+                <w:t>c, đ</w:t>
+              </w:r>
+              <w:r>
+                <w:rPr>
+                  <w:rFonts w:ascii="Times New Roman" w:hAnsi="Times New Roman" w:cs="Times New Roman"/>
+                  <w:lang w:val="vi-VN"/>
+                </w:rPr>
+                <w:t>ơ</w:t>
+              </w:r>
+              <w:r>
+                <w:rPr>
+                  <w:rFonts w:ascii="Times New Roman" w:hAnsi="Times New Roman" w:cs="Times New Roman"/>
+                </w:rPr>
+                <w:t>n v</w:t>
+              </w:r>
+              <w:r>
+                <w:rPr>
+                  <w:rFonts w:ascii="Times New Roman" w:hAnsi="Times New Roman" w:cs="Times New Roman"/>
+                </w:rPr>
+                <w:t>ị</w:t>
+              </w:r>
+              <w:r>
+                <w:rPr>
+                  <w:rFonts w:ascii="Times New Roman" w:hAnsi="Times New Roman" w:cs="Times New Roman"/>
+                </w:rPr>
+                <w:t xml:space="preserve"> tính và cách dùng.</w:t>
+              </w:r>
+            </w:ins>
+          </w:p>
+          <w:p>
+            <w:pPr>
+              <w:numPr>
+                <w:ilvl w:val="0"/>
+                <w:numId w:val="23"/>
+              </w:numPr>
+              <w:rPr>
+                <w:ins w:id="1721" w:author="TQT" w:date="2018-03-11T08:41:00Z"/>
+                <w:rFonts w:ascii="Times New Roman" w:hAnsi="Times New Roman" w:cs="Times New Roman"/>
+              </w:rPr>
+            </w:pPr>
+            <w:ins w:id="1722" w:author="TQT" w:date="2018-03-11T08:41:00Z">
+              <w:r>
+                <w:rPr>
+                  <w:rFonts w:ascii="Times New Roman" w:hAnsi="Times New Roman" w:cs="Times New Roman"/>
+                </w:rPr>
+                <w:t xml:space="preserve">Thay </w:t>
+              </w:r>
+              <w:r>
+                <w:rPr>
+                  <w:rFonts w:ascii="Times New Roman" w:hAnsi="Times New Roman" w:cs="Times New Roman"/>
+                </w:rPr>
+                <w:t>đ</w:t>
+              </w:r>
+              <w:r>
+                <w:rPr>
+                  <w:rFonts w:ascii="Times New Roman" w:hAnsi="Times New Roman" w:cs="Times New Roman"/>
+                </w:rPr>
+                <w:t>ổ</w:t>
+              </w:r>
+              <w:r>
+                <w:rPr>
+                  <w:rFonts w:ascii="Times New Roman" w:hAnsi="Times New Roman" w:cs="Times New Roman"/>
+                </w:rPr>
+                <w:t>i ti</w:t>
+              </w:r>
+              <w:r>
+                <w:rPr>
+                  <w:rFonts w:ascii="Times New Roman" w:hAnsi="Times New Roman" w:cs="Times New Roman"/>
+                </w:rPr>
+                <w:t>ề</w:t>
+              </w:r>
+              <w:r>
+                <w:rPr>
+                  <w:rFonts w:ascii="Times New Roman" w:hAnsi="Times New Roman" w:cs="Times New Roman"/>
+                </w:rPr>
+                <w:t>n khám b</w:t>
+              </w:r>
+              <w:r>
+                <w:rPr>
+                  <w:rFonts w:ascii="Times New Roman" w:hAnsi="Times New Roman" w:cs="Times New Roman"/>
+                </w:rPr>
+                <w:t>ệ</w:t>
+              </w:r>
+              <w:r>
+                <w:rPr>
+                  <w:rFonts w:ascii="Times New Roman" w:hAnsi="Times New Roman" w:cs="Times New Roman"/>
+                </w:rPr>
+                <w:t>nh, đ</w:t>
+              </w:r>
+              <w:r>
+                <w:rPr>
+                  <w:rFonts w:ascii="Times New Roman" w:hAnsi="Times New Roman" w:cs="Times New Roman"/>
+                  <w:lang w:val="vi-VN"/>
+                </w:rPr>
+                <w:t>ơ</w:t>
+              </w:r>
+              <w:r>
+                <w:rPr>
+                  <w:rFonts w:ascii="Times New Roman" w:hAnsi="Times New Roman" w:cs="Times New Roman"/>
+                </w:rPr>
+                <w:t>n giá thu</w:t>
+              </w:r>
+              <w:r>
+                <w:rPr>
+                  <w:rFonts w:ascii="Times New Roman" w:hAnsi="Times New Roman" w:cs="Times New Roman"/>
+                </w:rPr>
+                <w:t>ố</w:t>
+              </w:r>
+              <w:r>
+                <w:rPr>
+                  <w:rFonts w:ascii="Times New Roman" w:hAnsi="Times New Roman" w:cs="Times New Roman"/>
+                </w:rPr>
+                <w:t>c.</w:t>
+              </w:r>
+            </w:ins>
+          </w:p>
+        </w:tc>
+      </w:tr>
+    </w:tbl>
+    <w:p>
+      <w:pPr>
+        <w:rPr>
+          <w:rFonts w:ascii="Times New Roman" w:hAnsi="Times New Roman" w:cs="Times New Roman"/>
+          <w:rPrChange w:id="1723" w:author="TQT" w:date="2018-03-11T08:40:00Z">
             <w:rPr/>
           </w:rPrChange>
         </w:rPr>
-        <w:pPrChange w:id="1656" w:author="Hoan Ng" w:date="2017-04-05T14:44:00Z">
+        <w:pPrChange w:id="1724" w:author="TQT" w:date="2018-03-11T08:41:00Z">
           <w:pPr>
             <w:pStyle w:val="ListParagraph"/>
             <w:numPr>
@@ -12923,18 +14384,8 @@
           </w:pPr>
         </w:pPrChange>
       </w:pPr>
-      <w:ins w:id="1657" w:author="Hoan Ng" w:date="2017-04-05T14:44:00Z">
-        <w:r>
-          <w:rPr>
-            <w:rFonts w:ascii="Times New Roman" w:hAnsi="Times New Roman" w:cs="Times New Roman"/>
-            <w:rPrChange w:id="1658" w:author="pham phuong" w:date="2018-03-09T15:53:00Z">
-              <w:rPr/>
-            </w:rPrChange>
-          </w:rPr>
-          <w:lastRenderedPageBreak/>
-          <w:t>Bảng giải thích/mô tả các chức năng</w:t>
-        </w:r>
-      </w:ins>
+      <w:bookmarkStart w:id="1725" w:name="_GoBack"/>
+      <w:bookmarkEnd w:id="1725"/>
     </w:p>
     <w:p>
       <w:pPr>
@@ -12945,7 +14396,7 @@
         </w:numPr>
         <w:rPr>
           <w:rFonts w:ascii="Times New Roman" w:hAnsi="Times New Roman" w:cs="Times New Roman"/>
-          <w:rPrChange w:id="1659" w:author="pham phuong" w:date="2018-03-09T15:53:00Z">
+          <w:rPrChange w:id="1726" w:author="pham phuong" w:date="2018-03-09T15:53:00Z">
             <w:rPr/>
           </w:rPrChange>
         </w:rPr>
@@ -12953,7 +14404,7 @@
       <w:r>
         <w:rPr>
           <w:rFonts w:ascii="Times New Roman" w:hAnsi="Times New Roman" w:cs="Times New Roman"/>
-          <w:rPrChange w:id="1660" w:author="pham phuong" w:date="2018-03-09T15:53:00Z">
+          <w:rPrChange w:id="1727" w:author="pham phuong" w:date="2018-03-09T15:53:00Z">
             <w:rPr/>
           </w:rPrChange>
         </w:rPr>
@@ -12962,7 +14413,7 @@
       <w:r>
         <w:rPr>
           <w:rFonts w:ascii="Times New Roman" w:hAnsi="Times New Roman" w:cs="Times New Roman"/>
-          <w:rPrChange w:id="1661" w:author="pham phuong" w:date="2018-03-09T15:53:00Z">
+          <w:rPrChange w:id="1728" w:author="pham phuong" w:date="2018-03-09T15:53:00Z">
             <w:rPr/>
           </w:rPrChange>
         </w:rPr>
@@ -12978,7 +14429,7 @@
         </w:numPr>
         <w:rPr>
           <w:rFonts w:ascii="Times New Roman" w:hAnsi="Times New Roman" w:cs="Times New Roman"/>
-          <w:rPrChange w:id="1662" w:author="pham phuong" w:date="2018-03-09T15:53:00Z">
+          <w:rPrChange w:id="1729" w:author="pham phuong" w:date="2018-03-09T15:53:00Z">
             <w:rPr/>
           </w:rPrChange>
         </w:rPr>
@@ -12986,7 +14437,7 @@
       <w:r>
         <w:rPr>
           <w:rFonts w:ascii="Times New Roman" w:hAnsi="Times New Roman" w:cs="Times New Roman"/>
-          <w:rPrChange w:id="1663" w:author="pham phuong" w:date="2018-03-09T15:53:00Z">
+          <w:rPrChange w:id="1730" w:author="pham phuong" w:date="2018-03-09T15:53:00Z">
             <w:rPr/>
           </w:rPrChange>
         </w:rPr>
@@ -12998,7 +14449,7 @@
         <w:rPr>
           <w:rFonts w:ascii="Times New Roman" w:hAnsi="Times New Roman" w:cs="Times New Roman"/>
           <w:b/>
-          <w:rPrChange w:id="1664" w:author="pham phuong" w:date="2018-03-09T15:53:00Z">
+          <w:rPrChange w:id="1731" w:author="pham phuong" w:date="2018-03-09T15:53:00Z">
             <w:rPr>
               <w:b/>
             </w:rPr>
@@ -13009,7 +14460,7 @@
         <w:rPr>
           <w:rFonts w:ascii="Times New Roman" w:hAnsi="Times New Roman" w:cs="Times New Roman"/>
           <w:b/>
-          <w:rPrChange w:id="1665" w:author="pham phuong" w:date="2018-03-09T15:53:00Z">
+          <w:rPrChange w:id="1732" w:author="pham phuong" w:date="2018-03-09T15:53:00Z">
             <w:rPr>
               <w:b/>
             </w:rPr>
@@ -13027,7 +14478,7 @@
         </w:numPr>
         <w:rPr>
           <w:rFonts w:ascii="Times New Roman" w:hAnsi="Times New Roman" w:cs="Times New Roman"/>
-          <w:rPrChange w:id="1666" w:author="pham phuong" w:date="2018-03-09T15:53:00Z">
+          <w:rPrChange w:id="1733" w:author="pham phuong" w:date="2018-03-09T15:53:00Z">
             <w:rPr/>
           </w:rPrChange>
         </w:rPr>
@@ -13035,7 +14486,7 @@
       <w:r>
         <w:rPr>
           <w:rFonts w:ascii="Times New Roman" w:hAnsi="Times New Roman" w:cs="Times New Roman"/>
-          <w:rPrChange w:id="1667" w:author="pham phuong" w:date="2018-03-09T15:53:00Z">
+          <w:rPrChange w:id="1734" w:author="pham phuong" w:date="2018-03-09T15:53:00Z">
             <w:rPr/>
           </w:rPrChange>
         </w:rPr>
@@ -13051,7 +14502,7 @@
         </w:numPr>
         <w:rPr>
           <w:rFonts w:ascii="Times New Roman" w:hAnsi="Times New Roman" w:cs="Times New Roman"/>
-          <w:rPrChange w:id="1668" w:author="pham phuong" w:date="2018-03-09T15:53:00Z">
+          <w:rPrChange w:id="1735" w:author="pham phuong" w:date="2018-03-09T15:53:00Z">
             <w:rPr/>
           </w:rPrChange>
         </w:rPr>
@@ -13059,7 +14510,7 @@
       <w:r>
         <w:rPr>
           <w:rFonts w:ascii="Times New Roman" w:hAnsi="Times New Roman" w:cs="Times New Roman"/>
-          <w:rPrChange w:id="1669" w:author="pham phuong" w:date="2018-03-09T15:53:00Z">
+          <w:rPrChange w:id="1736" w:author="pham phuong" w:date="2018-03-09T15:53:00Z">
             <w:rPr/>
           </w:rPrChange>
         </w:rPr>
@@ -13075,7 +14526,7 @@
         </w:numPr>
         <w:rPr>
           <w:rFonts w:ascii="Times New Roman" w:hAnsi="Times New Roman" w:cs="Times New Roman"/>
-          <w:rPrChange w:id="1670" w:author="pham phuong" w:date="2018-03-09T15:53:00Z">
+          <w:rPrChange w:id="1737" w:author="pham phuong" w:date="2018-03-09T15:53:00Z">
             <w:rPr/>
           </w:rPrChange>
         </w:rPr>
@@ -13083,7 +14534,7 @@
       <w:r>
         <w:rPr>
           <w:rFonts w:ascii="Times New Roman" w:hAnsi="Times New Roman" w:cs="Times New Roman"/>
-          <w:rPrChange w:id="1671" w:author="pham phuong" w:date="2018-03-09T15:53:00Z">
+          <w:rPrChange w:id="1738" w:author="pham phuong" w:date="2018-03-09T15:53:00Z">
             <w:rPr/>
           </w:rPrChange>
         </w:rPr>
@@ -13099,7 +14550,7 @@
         </w:numPr>
         <w:rPr>
           <w:rFonts w:ascii="Times New Roman" w:hAnsi="Times New Roman" w:cs="Times New Roman"/>
-          <w:rPrChange w:id="1672" w:author="pham phuong" w:date="2018-03-09T15:53:00Z">
+          <w:rPrChange w:id="1739" w:author="pham phuong" w:date="2018-03-09T15:53:00Z">
             <w:rPr/>
           </w:rPrChange>
         </w:rPr>
@@ -13107,17 +14558,17 @@
       <w:r>
         <w:rPr>
           <w:rFonts w:ascii="Times New Roman" w:hAnsi="Times New Roman" w:cs="Times New Roman"/>
-          <w:rPrChange w:id="1673" w:author="pham phuong" w:date="2018-03-09T15:53:00Z">
+          <w:rPrChange w:id="1740" w:author="pham phuong" w:date="2018-03-09T15:53:00Z">
             <w:rPr/>
           </w:rPrChange>
         </w:rPr>
         <w:t xml:space="preserve"> Mô tả xử lý</w:t>
       </w:r>
-      <w:ins w:id="1674" w:author="Hoan Ng" w:date="2017-03-20T21:27:00Z">
+      <w:ins w:id="1741" w:author="Hoan Ng" w:date="2017-03-20T21:27:00Z">
         <w:r>
           <w:rPr>
             <w:rFonts w:ascii="Times New Roman" w:hAnsi="Times New Roman" w:cs="Times New Roman"/>
-            <w:rPrChange w:id="1675" w:author="pham phuong" w:date="2018-03-09T15:53:00Z">
+            <w:rPrChange w:id="1742" w:author="pham phuong" w:date="2018-03-09T15:53:00Z">
               <w:rPr/>
             </w:rPrChange>
           </w:rPr>
@@ -13127,7 +14578,7 @@
       <w:r>
         <w:rPr>
           <w:rFonts w:ascii="Times New Roman" w:hAnsi="Times New Roman" w:cs="Times New Roman"/>
-          <w:rPrChange w:id="1676" w:author="pham phuong" w:date="2018-03-09T15:53:00Z">
+          <w:rPrChange w:id="1743" w:author="pham phuong" w:date="2018-03-09T15:53:00Z">
             <w:rPr/>
           </w:rPrChange>
         </w:rPr>
@@ -13143,7 +14594,7 @@
         </w:numPr>
         <w:rPr>
           <w:rFonts w:ascii="Times New Roman" w:hAnsi="Times New Roman" w:cs="Times New Roman"/>
-          <w:rPrChange w:id="1677" w:author="pham phuong" w:date="2018-03-09T15:53:00Z">
+          <w:rPrChange w:id="1744" w:author="pham phuong" w:date="2018-03-09T15:53:00Z">
             <w:rPr/>
           </w:rPrChange>
         </w:rPr>
@@ -13151,17 +14602,17 @@
       <w:r>
         <w:rPr>
           <w:rFonts w:ascii="Times New Roman" w:hAnsi="Times New Roman" w:cs="Times New Roman"/>
-          <w:rPrChange w:id="1678" w:author="pham phuong" w:date="2018-03-09T15:53:00Z">
+          <w:rPrChange w:id="1745" w:author="pham phuong" w:date="2018-03-09T15:53:00Z">
             <w:rPr/>
           </w:rPrChange>
         </w:rPr>
         <w:t>Thiết kế xử lý</w:t>
       </w:r>
-      <w:ins w:id="1679" w:author="Hoan Ng" w:date="2017-03-20T21:27:00Z">
+      <w:ins w:id="1746" w:author="Hoan Ng" w:date="2017-03-20T21:27:00Z">
         <w:r>
           <w:rPr>
             <w:rFonts w:ascii="Times New Roman" w:hAnsi="Times New Roman" w:cs="Times New Roman"/>
-            <w:rPrChange w:id="1680" w:author="pham phuong" w:date="2018-03-09T15:53:00Z">
+            <w:rPrChange w:id="1747" w:author="pham phuong" w:date="2018-03-09T15:53:00Z">
               <w:rPr/>
             </w:rPrChange>
           </w:rPr>
@@ -13177,11 +14628,11 @@
           <w:numId w:val="4"/>
         </w:numPr>
         <w:rPr>
-          <w:ins w:id="1681" w:author="Hoan Ng" w:date="2017-03-20T21:26:00Z"/>
+          <w:ins w:id="1748" w:author="Hoan Ng" w:date="2017-03-20T21:26:00Z"/>
           <w:rFonts w:ascii="Times New Roman" w:hAnsi="Times New Roman" w:cs="Times New Roman"/>
-          <w:rPrChange w:id="1682" w:author="pham phuong" w:date="2018-03-09T15:53:00Z">
+          <w:rPrChange w:id="1749" w:author="pham phuong" w:date="2018-03-09T15:53:00Z">
             <w:rPr>
-              <w:ins w:id="1683" w:author="Hoan Ng" w:date="2017-03-20T21:26:00Z"/>
+              <w:ins w:id="1750" w:author="Hoan Ng" w:date="2017-03-20T21:26:00Z"/>
             </w:rPr>
           </w:rPrChange>
         </w:rPr>
@@ -13189,7 +14640,7 @@
       <w:r>
         <w:rPr>
           <w:rFonts w:ascii="Times New Roman" w:hAnsi="Times New Roman" w:cs="Times New Roman"/>
-          <w:rPrChange w:id="1684" w:author="pham phuong" w:date="2018-03-09T15:53:00Z">
+          <w:rPrChange w:id="1751" w:author="pham phuong" w:date="2018-03-09T15:53:00Z">
             <w:rPr/>
           </w:rPrChange>
         </w:rPr>
@@ -13204,15 +14655,15 @@
           <w:numId w:val="4"/>
         </w:numPr>
         <w:rPr>
-          <w:ins w:id="1685" w:author="Hoan Ng" w:date="2017-03-20T21:26:00Z"/>
+          <w:ins w:id="1752" w:author="Hoan Ng" w:date="2017-03-20T21:26:00Z"/>
           <w:rFonts w:ascii="Times New Roman" w:hAnsi="Times New Roman" w:cs="Times New Roman"/>
-          <w:rPrChange w:id="1686" w:author="pham phuong" w:date="2018-03-09T15:53:00Z">
+          <w:rPrChange w:id="1753" w:author="pham phuong" w:date="2018-03-09T15:53:00Z">
             <w:rPr>
-              <w:ins w:id="1687" w:author="Hoan Ng" w:date="2017-03-20T21:26:00Z"/>
+              <w:ins w:id="1754" w:author="Hoan Ng" w:date="2017-03-20T21:26:00Z"/>
             </w:rPr>
           </w:rPrChange>
         </w:rPr>
-        <w:pPrChange w:id="1688" w:author="Hoan Ng" w:date="2017-03-20T21:26:00Z">
+        <w:pPrChange w:id="1755" w:author="Hoan Ng" w:date="2017-03-20T21:26:00Z">
           <w:pPr>
             <w:pStyle w:val="ListParagraph"/>
             <w:numPr>
@@ -13222,11 +14673,11 @@
           </w:pPr>
         </w:pPrChange>
       </w:pPr>
-      <w:ins w:id="1689" w:author="Hoan Ng" w:date="2017-03-20T21:26:00Z">
+      <w:ins w:id="1756" w:author="Hoan Ng" w:date="2017-03-20T21:26:00Z">
         <w:r>
           <w:rPr>
             <w:rFonts w:ascii="Times New Roman" w:hAnsi="Times New Roman" w:cs="Times New Roman"/>
-            <w:rPrChange w:id="1690" w:author="pham phuong" w:date="2018-03-09T15:53:00Z">
+            <w:rPrChange w:id="1757" w:author="pham phuong" w:date="2018-03-09T15:53:00Z">
               <w:rPr/>
             </w:rPrChange>
           </w:rPr>
@@ -13242,15 +14693,15 @@
           <w:numId w:val="4"/>
         </w:numPr>
         <w:rPr>
-          <w:ins w:id="1691" w:author="Hoan Ng" w:date="2017-03-20T21:26:00Z"/>
+          <w:ins w:id="1758" w:author="Hoan Ng" w:date="2017-03-20T21:26:00Z"/>
           <w:rFonts w:ascii="Times New Roman" w:hAnsi="Times New Roman" w:cs="Times New Roman"/>
-          <w:rPrChange w:id="1692" w:author="pham phuong" w:date="2018-03-09T15:53:00Z">
+          <w:rPrChange w:id="1759" w:author="pham phuong" w:date="2018-03-09T15:53:00Z">
             <w:rPr>
-              <w:ins w:id="1693" w:author="Hoan Ng" w:date="2017-03-20T21:26:00Z"/>
+              <w:ins w:id="1760" w:author="Hoan Ng" w:date="2017-03-20T21:26:00Z"/>
             </w:rPr>
           </w:rPrChange>
         </w:rPr>
-        <w:pPrChange w:id="1694" w:author="Hoan Ng" w:date="2017-03-20T21:26:00Z">
+        <w:pPrChange w:id="1761" w:author="Hoan Ng" w:date="2017-03-20T21:26:00Z">
           <w:pPr>
             <w:pStyle w:val="ListParagraph"/>
             <w:numPr>
@@ -13260,11 +14711,11 @@
           </w:pPr>
         </w:pPrChange>
       </w:pPr>
-      <w:ins w:id="1695" w:author="Hoan Ng" w:date="2017-03-20T21:26:00Z">
+      <w:ins w:id="1762" w:author="Hoan Ng" w:date="2017-03-20T21:26:00Z">
         <w:r>
           <w:rPr>
             <w:rFonts w:ascii="Times New Roman" w:hAnsi="Times New Roman" w:cs="Times New Roman"/>
-            <w:rPrChange w:id="1696" w:author="pham phuong" w:date="2018-03-09T15:53:00Z">
+            <w:rPrChange w:id="1763" w:author="pham phuong" w:date="2018-03-09T15:53:00Z">
               <w:rPr/>
             </w:rPrChange>
           </w:rPr>
@@ -13280,15 +14731,15 @@
           <w:numId w:val="4"/>
         </w:numPr>
         <w:rPr>
-          <w:ins w:id="1697" w:author="Hoan Ng" w:date="2017-03-20T21:28:00Z"/>
+          <w:ins w:id="1764" w:author="Hoan Ng" w:date="2017-03-20T21:28:00Z"/>
           <w:rFonts w:ascii="Times New Roman" w:hAnsi="Times New Roman" w:cs="Times New Roman"/>
-          <w:rPrChange w:id="1698" w:author="pham phuong" w:date="2018-03-09T15:53:00Z">
+          <w:rPrChange w:id="1765" w:author="pham phuong" w:date="2018-03-09T15:53:00Z">
             <w:rPr>
-              <w:ins w:id="1699" w:author="Hoan Ng" w:date="2017-03-20T21:28:00Z"/>
+              <w:ins w:id="1766" w:author="Hoan Ng" w:date="2017-03-20T21:28:00Z"/>
             </w:rPr>
           </w:rPrChange>
         </w:rPr>
-        <w:pPrChange w:id="1700" w:author="Hoan Ng" w:date="2017-03-20T21:26:00Z">
+        <w:pPrChange w:id="1767" w:author="Hoan Ng" w:date="2017-03-20T21:26:00Z">
           <w:pPr>
             <w:pStyle w:val="ListParagraph"/>
             <w:numPr>
@@ -13298,44 +14749,44 @@
           </w:pPr>
         </w:pPrChange>
       </w:pPr>
-      <w:ins w:id="1701" w:author="Hoan Ng" w:date="2017-03-20T21:26:00Z">
+      <w:ins w:id="1768" w:author="Hoan Ng" w:date="2017-03-20T21:26:00Z">
         <w:r>
           <w:rPr>
             <w:rFonts w:ascii="Times New Roman" w:hAnsi="Times New Roman" w:cs="Times New Roman"/>
-            <w:rPrChange w:id="1702" w:author="pham phuong" w:date="2018-03-09T15:53:00Z">
+            <w:rPrChange w:id="1769" w:author="pham phuong" w:date="2018-03-09T15:53:00Z">
               <w:rPr/>
             </w:rPrChange>
           </w:rPr>
           <w:t xml:space="preserve"> Khóa &amp; </w:t>
         </w:r>
       </w:ins>
-      <w:ins w:id="1703" w:author="Hoan Ng" w:date="2017-03-20T21:27:00Z">
+      <w:ins w:id="1770" w:author="Hoan Ng" w:date="2017-03-20T21:27:00Z">
         <w:r>
           <w:rPr>
             <w:rFonts w:ascii="Times New Roman" w:hAnsi="Times New Roman" w:cs="Times New Roman"/>
-            <w:rPrChange w:id="1704" w:author="pham phuong" w:date="2018-03-09T15:53:00Z">
+            <w:rPrChange w:id="1771" w:author="pham phuong" w:date="2018-03-09T15:53:00Z">
               <w:rPr/>
             </w:rPrChange>
           </w:rPr>
           <w:t>rang</w:t>
         </w:r>
       </w:ins>
-      <w:ins w:id="1705" w:author="Hoan Ng" w:date="2017-03-20T21:26:00Z">
+      <w:ins w:id="1772" w:author="Hoan Ng" w:date="2017-03-20T21:26:00Z">
         <w:r>
           <w:rPr>
             <w:rFonts w:ascii="Times New Roman" w:hAnsi="Times New Roman" w:cs="Times New Roman"/>
-            <w:rPrChange w:id="1706" w:author="pham phuong" w:date="2018-03-09T15:53:00Z">
+            <w:rPrChange w:id="1773" w:author="pham phuong" w:date="2018-03-09T15:53:00Z">
               <w:rPr/>
             </w:rPrChange>
           </w:rPr>
           <w:t xml:space="preserve"> </w:t>
         </w:r>
       </w:ins>
-      <w:ins w:id="1707" w:author="Hoan Ng" w:date="2017-03-20T21:27:00Z">
+      <w:ins w:id="1774" w:author="Hoan Ng" w:date="2017-03-20T21:27:00Z">
         <w:r>
           <w:rPr>
             <w:rFonts w:ascii="Times New Roman" w:hAnsi="Times New Roman" w:cs="Times New Roman"/>
-            <w:rPrChange w:id="1708" w:author="pham phuong" w:date="2018-03-09T15:53:00Z">
+            <w:rPrChange w:id="1775" w:author="pham phuong" w:date="2018-03-09T15:53:00Z">
               <w:rPr/>
             </w:rPrChange>
           </w:rPr>
@@ -13352,11 +14803,11 @@
         </w:numPr>
         <w:rPr>
           <w:rFonts w:ascii="Times New Roman" w:hAnsi="Times New Roman" w:cs="Times New Roman"/>
-          <w:rPrChange w:id="1709" w:author="pham phuong" w:date="2018-03-09T15:53:00Z">
+          <w:rPrChange w:id="1776" w:author="pham phuong" w:date="2018-03-09T15:53:00Z">
             <w:rPr/>
           </w:rPrChange>
         </w:rPr>
-        <w:pPrChange w:id="1710" w:author="Hoan Ng" w:date="2017-03-20T21:26:00Z">
+        <w:pPrChange w:id="1777" w:author="Hoan Ng" w:date="2017-03-20T21:26:00Z">
           <w:pPr>
             <w:pStyle w:val="ListParagraph"/>
             <w:numPr>
@@ -13366,14 +14817,15 @@
           </w:pPr>
         </w:pPrChange>
       </w:pPr>
-      <w:ins w:id="1711" w:author="Hoan Ng" w:date="2017-03-20T21:28:00Z">
+      <w:ins w:id="1778" w:author="Hoan Ng" w:date="2017-03-20T21:28:00Z">
         <w:r>
           <w:rPr>
             <w:rFonts w:ascii="Times New Roman" w:hAnsi="Times New Roman" w:cs="Times New Roman"/>
-            <w:rPrChange w:id="1712" w:author="pham phuong" w:date="2018-03-09T15:53:00Z">
+            <w:rPrChange w:id="1779" w:author="pham phuong" w:date="2018-03-09T15:53:00Z">
               <w:rPr/>
             </w:rPrChange>
           </w:rPr>
+          <w:lastRenderedPageBreak/>
           <w:t>Thiết kế dữ liệu mức vật lý</w:t>
         </w:r>
       </w:ins>
@@ -13386,11 +14838,11 @@
           <w:numId w:val="4"/>
         </w:numPr>
         <w:rPr>
-          <w:ins w:id="1713" w:author="Hoan Ng" w:date="2017-03-20T21:24:00Z"/>
+          <w:ins w:id="1780" w:author="Hoan Ng" w:date="2017-03-20T21:24:00Z"/>
           <w:rFonts w:ascii="Times New Roman" w:hAnsi="Times New Roman" w:cs="Times New Roman"/>
-          <w:rPrChange w:id="1714" w:author="pham phuong" w:date="2018-03-09T15:53:00Z">
+          <w:rPrChange w:id="1781" w:author="pham phuong" w:date="2018-03-09T15:53:00Z">
             <w:rPr>
-              <w:ins w:id="1715" w:author="Hoan Ng" w:date="2017-03-20T21:24:00Z"/>
+              <w:ins w:id="1782" w:author="Hoan Ng" w:date="2017-03-20T21:24:00Z"/>
             </w:rPr>
           </w:rPrChange>
         </w:rPr>
@@ -13398,7 +14850,7 @@
       <w:r>
         <w:rPr>
           <w:rFonts w:ascii="Times New Roman" w:hAnsi="Times New Roman" w:cs="Times New Roman"/>
-          <w:rPrChange w:id="1716" w:author="pham phuong" w:date="2018-03-09T15:53:00Z">
+          <w:rPrChange w:id="1783" w:author="pham phuong" w:date="2018-03-09T15:53:00Z">
             <w:rPr/>
           </w:rPrChange>
         </w:rPr>
@@ -13413,15 +14865,15 @@
           <w:numId w:val="4"/>
         </w:numPr>
         <w:rPr>
-          <w:ins w:id="1717" w:author="Hoan Ng" w:date="2017-03-20T21:24:00Z"/>
+          <w:ins w:id="1784" w:author="Hoan Ng" w:date="2017-03-20T21:24:00Z"/>
           <w:rFonts w:ascii="Times New Roman" w:hAnsi="Times New Roman" w:cs="Times New Roman"/>
-          <w:rPrChange w:id="1718" w:author="pham phuong" w:date="2018-03-09T15:53:00Z">
+          <w:rPrChange w:id="1785" w:author="pham phuong" w:date="2018-03-09T15:53:00Z">
             <w:rPr>
-              <w:ins w:id="1719" w:author="Hoan Ng" w:date="2017-03-20T21:24:00Z"/>
+              <w:ins w:id="1786" w:author="Hoan Ng" w:date="2017-03-20T21:24:00Z"/>
             </w:rPr>
           </w:rPrChange>
         </w:rPr>
-        <w:pPrChange w:id="1720" w:author="Hoan Ng" w:date="2017-03-20T21:24:00Z">
+        <w:pPrChange w:id="1787" w:author="Hoan Ng" w:date="2017-03-20T21:24:00Z">
           <w:pPr>
             <w:pStyle w:val="ListParagraph"/>
             <w:numPr>
@@ -13431,11 +14883,11 @@
           </w:pPr>
         </w:pPrChange>
       </w:pPr>
-      <w:ins w:id="1721" w:author="Hoan Ng" w:date="2017-03-20T21:24:00Z">
+      <w:ins w:id="1788" w:author="Hoan Ng" w:date="2017-03-20T21:24:00Z">
         <w:r>
           <w:rPr>
             <w:rFonts w:ascii="Times New Roman" w:hAnsi="Times New Roman" w:cs="Times New Roman"/>
-            <w:rPrChange w:id="1722" w:author="pham phuong" w:date="2018-03-09T15:53:00Z">
+            <w:rPrChange w:id="1789" w:author="pham phuong" w:date="2018-03-09T15:53:00Z">
               <w:rPr/>
             </w:rPrChange>
           </w:rPr>
@@ -13451,15 +14903,15 @@
           <w:numId w:val="4"/>
         </w:numPr>
         <w:rPr>
-          <w:ins w:id="1723" w:author="Hoan Ng" w:date="2017-03-20T21:24:00Z"/>
+          <w:ins w:id="1790" w:author="Hoan Ng" w:date="2017-03-20T21:24:00Z"/>
           <w:rFonts w:ascii="Times New Roman" w:hAnsi="Times New Roman" w:cs="Times New Roman"/>
-          <w:rPrChange w:id="1724" w:author="pham phuong" w:date="2018-03-09T15:53:00Z">
+          <w:rPrChange w:id="1791" w:author="pham phuong" w:date="2018-03-09T15:53:00Z">
             <w:rPr>
-              <w:ins w:id="1725" w:author="Hoan Ng" w:date="2017-03-20T21:24:00Z"/>
+              <w:ins w:id="1792" w:author="Hoan Ng" w:date="2017-03-20T21:24:00Z"/>
             </w:rPr>
           </w:rPrChange>
         </w:rPr>
-        <w:pPrChange w:id="1726" w:author="Hoan Ng" w:date="2017-03-20T21:24:00Z">
+        <w:pPrChange w:id="1793" w:author="Hoan Ng" w:date="2017-03-20T21:24:00Z">
           <w:pPr>
             <w:pStyle w:val="ListParagraph"/>
             <w:numPr>
@@ -13469,11 +14921,11 @@
           </w:pPr>
         </w:pPrChange>
       </w:pPr>
-      <w:ins w:id="1727" w:author="Hoan Ng" w:date="2017-03-20T21:24:00Z">
+      <w:ins w:id="1794" w:author="Hoan Ng" w:date="2017-03-20T21:24:00Z">
         <w:r>
           <w:rPr>
             <w:rFonts w:ascii="Times New Roman" w:hAnsi="Times New Roman" w:cs="Times New Roman"/>
-            <w:rPrChange w:id="1728" w:author="pham phuong" w:date="2018-03-09T15:53:00Z">
+            <w:rPrChange w:id="1795" w:author="pham phuong" w:date="2018-03-09T15:53:00Z">
               <w:rPr/>
             </w:rPrChange>
           </w:rPr>
@@ -13489,15 +14941,15 @@
           <w:numId w:val="4"/>
         </w:numPr>
         <w:rPr>
-          <w:ins w:id="1729" w:author="Hoan Ng" w:date="2017-03-20T21:24:00Z"/>
+          <w:ins w:id="1796" w:author="Hoan Ng" w:date="2017-03-20T21:24:00Z"/>
           <w:rFonts w:ascii="Times New Roman" w:hAnsi="Times New Roman" w:cs="Times New Roman"/>
-          <w:rPrChange w:id="1730" w:author="pham phuong" w:date="2018-03-09T15:53:00Z">
+          <w:rPrChange w:id="1797" w:author="pham phuong" w:date="2018-03-09T15:53:00Z">
             <w:rPr>
-              <w:ins w:id="1731" w:author="Hoan Ng" w:date="2017-03-20T21:24:00Z"/>
+              <w:ins w:id="1798" w:author="Hoan Ng" w:date="2017-03-20T21:24:00Z"/>
             </w:rPr>
           </w:rPrChange>
         </w:rPr>
-        <w:pPrChange w:id="1732" w:author="Hoan Ng" w:date="2017-03-20T21:24:00Z">
+        <w:pPrChange w:id="1799" w:author="Hoan Ng" w:date="2017-03-20T21:24:00Z">
           <w:pPr>
             <w:pStyle w:val="ListParagraph"/>
             <w:numPr>
@@ -13507,11 +14959,11 @@
           </w:pPr>
         </w:pPrChange>
       </w:pPr>
-      <w:ins w:id="1733" w:author="Hoan Ng" w:date="2017-03-20T21:25:00Z">
+      <w:ins w:id="1800" w:author="Hoan Ng" w:date="2017-03-20T21:25:00Z">
         <w:r>
           <w:rPr>
             <w:rFonts w:ascii="Times New Roman" w:hAnsi="Times New Roman" w:cs="Times New Roman"/>
-            <w:rPrChange w:id="1734" w:author="pham phuong" w:date="2018-03-09T15:53:00Z">
+            <w:rPrChange w:id="1801" w:author="pham phuong" w:date="2018-03-09T15:53:00Z">
               <w:rPr/>
             </w:rPrChange>
           </w:rPr>
@@ -13528,7 +14980,7 @@
         </w:numPr>
         <w:rPr>
           <w:rFonts w:ascii="Times New Roman" w:hAnsi="Times New Roman" w:cs="Times New Roman"/>
-          <w:rPrChange w:id="1735" w:author="pham phuong" w:date="2018-03-09T15:53:00Z">
+          <w:rPrChange w:id="1802" w:author="pham phuong" w:date="2018-03-09T15:53:00Z">
             <w:rPr/>
           </w:rPrChange>
         </w:rPr>
@@ -13539,7 +14991,7 @@
         <w:rPr>
           <w:rFonts w:ascii="Times New Roman" w:hAnsi="Times New Roman" w:cs="Times New Roman"/>
           <w:b/>
-          <w:rPrChange w:id="1736" w:author="pham phuong" w:date="2018-03-09T15:53:00Z">
+          <w:rPrChange w:id="1803" w:author="pham phuong" w:date="2018-03-09T15:53:00Z">
             <w:rPr>
               <w:b/>
             </w:rPr>
@@ -13550,7 +15002,7 @@
         <w:rPr>
           <w:rFonts w:ascii="Times New Roman" w:hAnsi="Times New Roman" w:cs="Times New Roman"/>
           <w:b/>
-          <w:rPrChange w:id="1737" w:author="pham phuong" w:date="2018-03-09T15:53:00Z">
+          <w:rPrChange w:id="1804" w:author="pham phuong" w:date="2018-03-09T15:53:00Z">
             <w:rPr>
               <w:b/>
             </w:rPr>
@@ -13568,7 +15020,7 @@
         </w:numPr>
         <w:rPr>
           <w:rFonts w:ascii="Times New Roman" w:hAnsi="Times New Roman" w:cs="Times New Roman"/>
-          <w:rPrChange w:id="1738" w:author="pham phuong" w:date="2018-03-09T15:53:00Z">
+          <w:rPrChange w:id="1805" w:author="pham phuong" w:date="2018-03-09T15:53:00Z">
             <w:rPr/>
           </w:rPrChange>
         </w:rPr>
@@ -13576,7 +15028,7 @@
       <w:r>
         <w:rPr>
           <w:rFonts w:ascii="Times New Roman" w:hAnsi="Times New Roman" w:cs="Times New Roman"/>
-          <w:rPrChange w:id="1739" w:author="pham phuong" w:date="2018-03-09T15:53:00Z">
+          <w:rPrChange w:id="1806" w:author="pham phuong" w:date="2018-03-09T15:53:00Z">
             <w:rPr/>
           </w:rPrChange>
         </w:rPr>
@@ -13592,7 +15044,7 @@
         </w:numPr>
         <w:rPr>
           <w:rFonts w:ascii="Times New Roman" w:hAnsi="Times New Roman" w:cs="Times New Roman"/>
-          <w:rPrChange w:id="1740" w:author="pham phuong" w:date="2018-03-09T15:53:00Z">
+          <w:rPrChange w:id="1807" w:author="pham phuong" w:date="2018-03-09T15:53:00Z">
             <w:rPr/>
           </w:rPrChange>
         </w:rPr>
@@ -13600,7 +15052,7 @@
       <w:r>
         <w:rPr>
           <w:rFonts w:ascii="Times New Roman" w:hAnsi="Times New Roman" w:cs="Times New Roman"/>
-          <w:rPrChange w:id="1741" w:author="pham phuong" w:date="2018-03-09T15:53:00Z">
+          <w:rPrChange w:id="1808" w:author="pham phuong" w:date="2018-03-09T15:53:00Z">
             <w:rPr/>
           </w:rPrChange>
         </w:rPr>
@@ -13616,7 +15068,7 @@
         </w:numPr>
         <w:rPr>
           <w:rFonts w:ascii="Times New Roman" w:hAnsi="Times New Roman" w:cs="Times New Roman"/>
-          <w:rPrChange w:id="1742" w:author="pham phuong" w:date="2018-03-09T15:53:00Z">
+          <w:rPrChange w:id="1809" w:author="pham phuong" w:date="2018-03-09T15:53:00Z">
             <w:rPr/>
           </w:rPrChange>
         </w:rPr>
@@ -13624,7 +15076,7 @@
       <w:r>
         <w:rPr>
           <w:rFonts w:ascii="Times New Roman" w:hAnsi="Times New Roman" w:cs="Times New Roman"/>
-          <w:rPrChange w:id="1743" w:author="pham phuong" w:date="2018-03-09T15:53:00Z">
+          <w:rPrChange w:id="1810" w:author="pham phuong" w:date="2018-03-09T15:53:00Z">
             <w:rPr/>
           </w:rPrChange>
         </w:rPr>
@@ -13636,7 +15088,7 @@
         <w:rPr>
           <w:rFonts w:ascii="Times New Roman" w:hAnsi="Times New Roman" w:cs="Times New Roman"/>
           <w:b/>
-          <w:rPrChange w:id="1744" w:author="pham phuong" w:date="2018-03-09T15:53:00Z">
+          <w:rPrChange w:id="1811" w:author="pham phuong" w:date="2018-03-09T15:53:00Z">
             <w:rPr>
               <w:b/>
             </w:rPr>
@@ -13647,7 +15099,7 @@
         <w:rPr>
           <w:rFonts w:ascii="Times New Roman" w:hAnsi="Times New Roman" w:cs="Times New Roman"/>
           <w:b/>
-          <w:rPrChange w:id="1745" w:author="pham phuong" w:date="2018-03-09T15:53:00Z">
+          <w:rPrChange w:id="1812" w:author="pham phuong" w:date="2018-03-09T15:53:00Z">
             <w:rPr>
               <w:b/>
             </w:rPr>
@@ -13661,7 +15113,7 @@
         <w:rPr>
           <w:rFonts w:ascii="Times New Roman" w:hAnsi="Times New Roman" w:cs="Times New Roman"/>
           <w:b/>
-          <w:rPrChange w:id="1746" w:author="pham phuong" w:date="2018-03-09T15:53:00Z">
+          <w:rPrChange w:id="1813" w:author="pham phuong" w:date="2018-03-09T15:53:00Z">
             <w:rPr>
               <w:b/>
             </w:rPr>
@@ -13672,7 +15124,7 @@
         <w:rPr>
           <w:rFonts w:ascii="Times New Roman" w:hAnsi="Times New Roman" w:cs="Times New Roman"/>
           <w:b/>
-          <w:rPrChange w:id="1747" w:author="pham phuong" w:date="2018-03-09T15:53:00Z">
+          <w:rPrChange w:id="1814" w:author="pham phuong" w:date="2018-03-09T15:53:00Z">
             <w:rPr>
               <w:b/>
             </w:rPr>
@@ -13685,7 +15137,7 @@
       <w:pPr>
         <w:rPr>
           <w:rFonts w:ascii="Times New Roman" w:hAnsi="Times New Roman" w:cs="Times New Roman"/>
-          <w:rPrChange w:id="1748" w:author="pham phuong" w:date="2018-03-09T15:53:00Z">
+          <w:rPrChange w:id="1815" w:author="pham phuong" w:date="2018-03-09T15:53:00Z">
             <w:rPr/>
           </w:rPrChange>
         </w:rPr>
@@ -13694,7 +15146,7 @@
         <w:rPr>
           <w:rFonts w:ascii="Times New Roman" w:hAnsi="Times New Roman" w:cs="Times New Roman"/>
           <w:b/>
-          <w:rPrChange w:id="1749" w:author="pham phuong" w:date="2018-03-09T15:53:00Z">
+          <w:rPrChange w:id="1816" w:author="pham phuong" w:date="2018-03-09T15:53:00Z">
             <w:rPr>
               <w:b/>
             </w:rPr>
@@ -13855,6 +15307,146 @@
     </w:lvl>
   </w:abstractNum>
   <w:abstractNum w:abstractNumId="1" w15:restartNumberingAfterBreak="0">
+    <w:nsid w:val="08D045D4"/>
+    <w:multiLevelType w:val="hybridMultilevel"/>
+    <w:tmpl w:val="1A22DE34"/>
+    <w:lvl w:ilvl="0" w:tplc="2DF2EEC4">
+      <w:start w:val="1"/>
+      <w:numFmt w:val="bullet"/>
+      <w:lvlText w:val="-"/>
+      <w:lvlJc w:val="left"/>
+      <w:pPr>
+        <w:tabs>
+          <w:tab w:val="num" w:pos="720"/>
+        </w:tabs>
+        <w:ind w:left="720" w:hanging="360"/>
+      </w:pPr>
+      <w:rPr>
+        <w:rFonts w:ascii="Arial" w:hAnsi="Arial" w:hint="default"/>
+      </w:rPr>
+    </w:lvl>
+    <w:lvl w:ilvl="1" w:tplc="898E9244" w:tentative="1">
+      <w:start w:val="1"/>
+      <w:numFmt w:val="bullet"/>
+      <w:lvlText w:val="-"/>
+      <w:lvlJc w:val="left"/>
+      <w:pPr>
+        <w:tabs>
+          <w:tab w:val="num" w:pos="1440"/>
+        </w:tabs>
+        <w:ind w:left="1440" w:hanging="360"/>
+      </w:pPr>
+      <w:rPr>
+        <w:rFonts w:ascii="Arial" w:hAnsi="Arial" w:hint="default"/>
+      </w:rPr>
+    </w:lvl>
+    <w:lvl w:ilvl="2" w:tplc="D96E0EEC" w:tentative="1">
+      <w:start w:val="1"/>
+      <w:numFmt w:val="bullet"/>
+      <w:lvlText w:val="-"/>
+      <w:lvlJc w:val="left"/>
+      <w:pPr>
+        <w:tabs>
+          <w:tab w:val="num" w:pos="2160"/>
+        </w:tabs>
+        <w:ind w:left="2160" w:hanging="360"/>
+      </w:pPr>
+      <w:rPr>
+        <w:rFonts w:ascii="Arial" w:hAnsi="Arial" w:hint="default"/>
+      </w:rPr>
+    </w:lvl>
+    <w:lvl w:ilvl="3" w:tplc="B5843556" w:tentative="1">
+      <w:start w:val="1"/>
+      <w:numFmt w:val="bullet"/>
+      <w:lvlText w:val="-"/>
+      <w:lvlJc w:val="left"/>
+      <w:pPr>
+        <w:tabs>
+          <w:tab w:val="num" w:pos="2880"/>
+        </w:tabs>
+        <w:ind w:left="2880" w:hanging="360"/>
+      </w:pPr>
+      <w:rPr>
+        <w:rFonts w:ascii="Arial" w:hAnsi="Arial" w:hint="default"/>
+      </w:rPr>
+    </w:lvl>
+    <w:lvl w:ilvl="4" w:tplc="745A16C0" w:tentative="1">
+      <w:start w:val="1"/>
+      <w:numFmt w:val="bullet"/>
+      <w:lvlText w:val="-"/>
+      <w:lvlJc w:val="left"/>
+      <w:pPr>
+        <w:tabs>
+          <w:tab w:val="num" w:pos="3600"/>
+        </w:tabs>
+        <w:ind w:left="3600" w:hanging="360"/>
+      </w:pPr>
+      <w:rPr>
+        <w:rFonts w:ascii="Arial" w:hAnsi="Arial" w:hint="default"/>
+      </w:rPr>
+    </w:lvl>
+    <w:lvl w:ilvl="5" w:tplc="39F82C0A" w:tentative="1">
+      <w:start w:val="1"/>
+      <w:numFmt w:val="bullet"/>
+      <w:lvlText w:val="-"/>
+      <w:lvlJc w:val="left"/>
+      <w:pPr>
+        <w:tabs>
+          <w:tab w:val="num" w:pos="4320"/>
+        </w:tabs>
+        <w:ind w:left="4320" w:hanging="360"/>
+      </w:pPr>
+      <w:rPr>
+        <w:rFonts w:ascii="Arial" w:hAnsi="Arial" w:hint="default"/>
+      </w:rPr>
+    </w:lvl>
+    <w:lvl w:ilvl="6" w:tplc="06880094" w:tentative="1">
+      <w:start w:val="1"/>
+      <w:numFmt w:val="bullet"/>
+      <w:lvlText w:val="-"/>
+      <w:lvlJc w:val="left"/>
+      <w:pPr>
+        <w:tabs>
+          <w:tab w:val="num" w:pos="5040"/>
+        </w:tabs>
+        <w:ind w:left="5040" w:hanging="360"/>
+      </w:pPr>
+      <w:rPr>
+        <w:rFonts w:ascii="Arial" w:hAnsi="Arial" w:hint="default"/>
+      </w:rPr>
+    </w:lvl>
+    <w:lvl w:ilvl="7" w:tplc="7D3E5648" w:tentative="1">
+      <w:start w:val="1"/>
+      <w:numFmt w:val="bullet"/>
+      <w:lvlText w:val="-"/>
+      <w:lvlJc w:val="left"/>
+      <w:pPr>
+        <w:tabs>
+          <w:tab w:val="num" w:pos="5760"/>
+        </w:tabs>
+        <w:ind w:left="5760" w:hanging="360"/>
+      </w:pPr>
+      <w:rPr>
+        <w:rFonts w:ascii="Arial" w:hAnsi="Arial" w:hint="default"/>
+      </w:rPr>
+    </w:lvl>
+    <w:lvl w:ilvl="8" w:tplc="891A0C80" w:tentative="1">
+      <w:start w:val="1"/>
+      <w:numFmt w:val="bullet"/>
+      <w:lvlText w:val="-"/>
+      <w:lvlJc w:val="left"/>
+      <w:pPr>
+        <w:tabs>
+          <w:tab w:val="num" w:pos="6480"/>
+        </w:tabs>
+        <w:ind w:left="6480" w:hanging="360"/>
+      </w:pPr>
+      <w:rPr>
+        <w:rFonts w:ascii="Arial" w:hAnsi="Arial" w:hint="default"/>
+      </w:rPr>
+    </w:lvl>
+  </w:abstractNum>
+  <w:abstractNum w:abstractNumId="2" w15:restartNumberingAfterBreak="0">
     <w:nsid w:val="0CA84E20"/>
     <w:multiLevelType w:val="multilevel"/>
     <w:tmpl w:val="9712F83A"/>
@@ -13975,7 +15567,7 @@
       </w:rPr>
     </w:lvl>
   </w:abstractNum>
-  <w:abstractNum w:abstractNumId="2" w15:restartNumberingAfterBreak="0">
+  <w:abstractNum w:abstractNumId="3" w15:restartNumberingAfterBreak="0">
     <w:nsid w:val="0ED77829"/>
     <w:multiLevelType w:val="hybridMultilevel"/>
     <w:tmpl w:val="016279AE"/>
@@ -14064,7 +15656,7 @@
       </w:pPr>
     </w:lvl>
   </w:abstractNum>
-  <w:abstractNum w:abstractNumId="3" w15:restartNumberingAfterBreak="0">
+  <w:abstractNum w:abstractNumId="4" w15:restartNumberingAfterBreak="0">
     <w:nsid w:val="168934A4"/>
     <w:multiLevelType w:val="hybridMultilevel"/>
     <w:tmpl w:val="362CA6B0"/>
@@ -14153,7 +15745,7 @@
       </w:pPr>
     </w:lvl>
   </w:abstractNum>
-  <w:abstractNum w:abstractNumId="4" w15:restartNumberingAfterBreak="0">
+  <w:abstractNum w:abstractNumId="5" w15:restartNumberingAfterBreak="0">
     <w:nsid w:val="21090622"/>
     <w:multiLevelType w:val="hybridMultilevel"/>
     <w:tmpl w:val="EEACFA96"/>
@@ -14239,7 +15831,7 @@
       </w:pPr>
     </w:lvl>
   </w:abstractNum>
-  <w:abstractNum w:abstractNumId="5" w15:restartNumberingAfterBreak="0">
+  <w:abstractNum w:abstractNumId="6" w15:restartNumberingAfterBreak="0">
     <w:nsid w:val="29392D1A"/>
     <w:multiLevelType w:val="multilevel"/>
     <w:tmpl w:val="9712F83A"/>
@@ -14360,7 +15952,7 @@
       </w:rPr>
     </w:lvl>
   </w:abstractNum>
-  <w:abstractNum w:abstractNumId="6" w15:restartNumberingAfterBreak="0">
+  <w:abstractNum w:abstractNumId="7" w15:restartNumberingAfterBreak="0">
     <w:nsid w:val="2D3E64CF"/>
     <w:multiLevelType w:val="multilevel"/>
     <w:tmpl w:val="3F3C466C"/>
@@ -14491,7 +16083,7 @@
       </w:rPr>
     </w:lvl>
   </w:abstractNum>
-  <w:abstractNum w:abstractNumId="7" w15:restartNumberingAfterBreak="0">
+  <w:abstractNum w:abstractNumId="8" w15:restartNumberingAfterBreak="0">
     <w:nsid w:val="2E110D84"/>
     <w:multiLevelType w:val="multilevel"/>
     <w:tmpl w:val="0409001F"/>
@@ -14577,7 +16169,7 @@
       </w:pPr>
     </w:lvl>
   </w:abstractNum>
-  <w:abstractNum w:abstractNumId="8" w15:restartNumberingAfterBreak="0">
+  <w:abstractNum w:abstractNumId="9" w15:restartNumberingAfterBreak="0">
     <w:nsid w:val="32CB46AB"/>
     <w:multiLevelType w:val="multilevel"/>
     <w:tmpl w:val="0409001F"/>
@@ -14663,7 +16255,7 @@
       </w:pPr>
     </w:lvl>
   </w:abstractNum>
-  <w:abstractNum w:abstractNumId="9" w15:restartNumberingAfterBreak="0">
+  <w:abstractNum w:abstractNumId="10" w15:restartNumberingAfterBreak="0">
     <w:nsid w:val="37D92E17"/>
     <w:multiLevelType w:val="hybridMultilevel"/>
     <w:tmpl w:val="EC58A728"/>
@@ -14803,7 +16395,7 @@
       </w:rPr>
     </w:lvl>
   </w:abstractNum>
-  <w:abstractNum w:abstractNumId="10" w15:restartNumberingAfterBreak="0">
+  <w:abstractNum w:abstractNumId="11" w15:restartNumberingAfterBreak="0">
     <w:nsid w:val="495A56F6"/>
     <w:multiLevelType w:val="hybridMultilevel"/>
     <w:tmpl w:val="C2FE4546"/>
@@ -14892,7 +16484,7 @@
       </w:pPr>
     </w:lvl>
   </w:abstractNum>
-  <w:abstractNum w:abstractNumId="11" w15:restartNumberingAfterBreak="0">
+  <w:abstractNum w:abstractNumId="12" w15:restartNumberingAfterBreak="0">
     <w:nsid w:val="4C023ECF"/>
     <w:multiLevelType w:val="multilevel"/>
     <w:tmpl w:val="3F3C466C"/>
@@ -15023,7 +16615,7 @@
       </w:rPr>
     </w:lvl>
   </w:abstractNum>
-  <w:abstractNum w:abstractNumId="12" w15:restartNumberingAfterBreak="0">
+  <w:abstractNum w:abstractNumId="13" w15:restartNumberingAfterBreak="0">
     <w:nsid w:val="5236297E"/>
     <w:multiLevelType w:val="multilevel"/>
     <w:tmpl w:val="0409001F"/>
@@ -15109,7 +16701,147 @@
       </w:pPr>
     </w:lvl>
   </w:abstractNum>
-  <w:abstractNum w:abstractNumId="13" w15:restartNumberingAfterBreak="0">
+  <w:abstractNum w:abstractNumId="14" w15:restartNumberingAfterBreak="0">
+    <w:nsid w:val="54BD29FB"/>
+    <w:multiLevelType w:val="hybridMultilevel"/>
+    <w:tmpl w:val="732E2E7E"/>
+    <w:lvl w:ilvl="0" w:tplc="FECEBA4C">
+      <w:start w:val="1"/>
+      <w:numFmt w:val="bullet"/>
+      <w:lvlText w:val="-"/>
+      <w:lvlJc w:val="left"/>
+      <w:pPr>
+        <w:tabs>
+          <w:tab w:val="num" w:pos="720"/>
+        </w:tabs>
+        <w:ind w:left="720" w:hanging="360"/>
+      </w:pPr>
+      <w:rPr>
+        <w:rFonts w:ascii="Arial" w:hAnsi="Arial" w:hint="default"/>
+      </w:rPr>
+    </w:lvl>
+    <w:lvl w:ilvl="1" w:tplc="7CF2F258" w:tentative="1">
+      <w:start w:val="1"/>
+      <w:numFmt w:val="bullet"/>
+      <w:lvlText w:val="-"/>
+      <w:lvlJc w:val="left"/>
+      <w:pPr>
+        <w:tabs>
+          <w:tab w:val="num" w:pos="1440"/>
+        </w:tabs>
+        <w:ind w:left="1440" w:hanging="360"/>
+      </w:pPr>
+      <w:rPr>
+        <w:rFonts w:ascii="Arial" w:hAnsi="Arial" w:hint="default"/>
+      </w:rPr>
+    </w:lvl>
+    <w:lvl w:ilvl="2" w:tplc="B2004A42" w:tentative="1">
+      <w:start w:val="1"/>
+      <w:numFmt w:val="bullet"/>
+      <w:lvlText w:val="-"/>
+      <w:lvlJc w:val="left"/>
+      <w:pPr>
+        <w:tabs>
+          <w:tab w:val="num" w:pos="2160"/>
+        </w:tabs>
+        <w:ind w:left="2160" w:hanging="360"/>
+      </w:pPr>
+      <w:rPr>
+        <w:rFonts w:ascii="Arial" w:hAnsi="Arial" w:hint="default"/>
+      </w:rPr>
+    </w:lvl>
+    <w:lvl w:ilvl="3" w:tplc="2BEEC95C" w:tentative="1">
+      <w:start w:val="1"/>
+      <w:numFmt w:val="bullet"/>
+      <w:lvlText w:val="-"/>
+      <w:lvlJc w:val="left"/>
+      <w:pPr>
+        <w:tabs>
+          <w:tab w:val="num" w:pos="2880"/>
+        </w:tabs>
+        <w:ind w:left="2880" w:hanging="360"/>
+      </w:pPr>
+      <w:rPr>
+        <w:rFonts w:ascii="Arial" w:hAnsi="Arial" w:hint="default"/>
+      </w:rPr>
+    </w:lvl>
+    <w:lvl w:ilvl="4" w:tplc="59661D2C" w:tentative="1">
+      <w:start w:val="1"/>
+      <w:numFmt w:val="bullet"/>
+      <w:lvlText w:val="-"/>
+      <w:lvlJc w:val="left"/>
+      <w:pPr>
+        <w:tabs>
+          <w:tab w:val="num" w:pos="3600"/>
+        </w:tabs>
+        <w:ind w:left="3600" w:hanging="360"/>
+      </w:pPr>
+      <w:rPr>
+        <w:rFonts w:ascii="Arial" w:hAnsi="Arial" w:hint="default"/>
+      </w:rPr>
+    </w:lvl>
+    <w:lvl w:ilvl="5" w:tplc="74681A28" w:tentative="1">
+      <w:start w:val="1"/>
+      <w:numFmt w:val="bullet"/>
+      <w:lvlText w:val="-"/>
+      <w:lvlJc w:val="left"/>
+      <w:pPr>
+        <w:tabs>
+          <w:tab w:val="num" w:pos="4320"/>
+        </w:tabs>
+        <w:ind w:left="4320" w:hanging="360"/>
+      </w:pPr>
+      <w:rPr>
+        <w:rFonts w:ascii="Arial" w:hAnsi="Arial" w:hint="default"/>
+      </w:rPr>
+    </w:lvl>
+    <w:lvl w:ilvl="6" w:tplc="C382DCE8" w:tentative="1">
+      <w:start w:val="1"/>
+      <w:numFmt w:val="bullet"/>
+      <w:lvlText w:val="-"/>
+      <w:lvlJc w:val="left"/>
+      <w:pPr>
+        <w:tabs>
+          <w:tab w:val="num" w:pos="5040"/>
+        </w:tabs>
+        <w:ind w:left="5040" w:hanging="360"/>
+      </w:pPr>
+      <w:rPr>
+        <w:rFonts w:ascii="Arial" w:hAnsi="Arial" w:hint="default"/>
+      </w:rPr>
+    </w:lvl>
+    <w:lvl w:ilvl="7" w:tplc="5DCA6EC8" w:tentative="1">
+      <w:start w:val="1"/>
+      <w:numFmt w:val="bullet"/>
+      <w:lvlText w:val="-"/>
+      <w:lvlJc w:val="left"/>
+      <w:pPr>
+        <w:tabs>
+          <w:tab w:val="num" w:pos="5760"/>
+        </w:tabs>
+        <w:ind w:left="5760" w:hanging="360"/>
+      </w:pPr>
+      <w:rPr>
+        <w:rFonts w:ascii="Arial" w:hAnsi="Arial" w:hint="default"/>
+      </w:rPr>
+    </w:lvl>
+    <w:lvl w:ilvl="8" w:tplc="91FE22B4" w:tentative="1">
+      <w:start w:val="1"/>
+      <w:numFmt w:val="bullet"/>
+      <w:lvlText w:val="-"/>
+      <w:lvlJc w:val="left"/>
+      <w:pPr>
+        <w:tabs>
+          <w:tab w:val="num" w:pos="6480"/>
+        </w:tabs>
+        <w:ind w:left="6480" w:hanging="360"/>
+      </w:pPr>
+      <w:rPr>
+        <w:rFonts w:ascii="Arial" w:hAnsi="Arial" w:hint="default"/>
+      </w:rPr>
+    </w:lvl>
+  </w:abstractNum>
+  <w:abstractNum w:abstractNumId="15" w15:restartNumberingAfterBreak="0">
     <w:nsid w:val="58F7328D"/>
     <w:multiLevelType w:val="hybridMultilevel"/>
     <w:tmpl w:val="017E9718"/>
@@ -15195,7 +16927,7 @@
       </w:pPr>
     </w:lvl>
   </w:abstractNum>
-  <w:abstractNum w:abstractNumId="14" w15:restartNumberingAfterBreak="0">
+  <w:abstractNum w:abstractNumId="16" w15:restartNumberingAfterBreak="0">
     <w:nsid w:val="59B2477B"/>
     <w:multiLevelType w:val="hybridMultilevel"/>
     <w:tmpl w:val="92C2A090"/>
@@ -15284,7 +17016,7 @@
       </w:pPr>
     </w:lvl>
   </w:abstractNum>
-  <w:abstractNum w:abstractNumId="15" w15:restartNumberingAfterBreak="0">
+  <w:abstractNum w:abstractNumId="17" w15:restartNumberingAfterBreak="0">
     <w:nsid w:val="622C6E2D"/>
     <w:multiLevelType w:val="multilevel"/>
     <w:tmpl w:val="02F6D83A"/>
@@ -15397,7 +17129,7 @@
       </w:rPr>
     </w:lvl>
   </w:abstractNum>
-  <w:abstractNum w:abstractNumId="16" w15:restartNumberingAfterBreak="0">
+  <w:abstractNum w:abstractNumId="18" w15:restartNumberingAfterBreak="0">
     <w:nsid w:val="66935BCE"/>
     <w:multiLevelType w:val="multilevel"/>
     <w:tmpl w:val="54CEB662"/>
@@ -15510,7 +17242,7 @@
       </w:rPr>
     </w:lvl>
   </w:abstractNum>
-  <w:abstractNum w:abstractNumId="17" w15:restartNumberingAfterBreak="0">
+  <w:abstractNum w:abstractNumId="19" w15:restartNumberingAfterBreak="0">
     <w:nsid w:val="68C10348"/>
     <w:multiLevelType w:val="multilevel"/>
     <w:tmpl w:val="0F28C424"/>
@@ -15623,7 +17355,7 @@
       </w:rPr>
     </w:lvl>
   </w:abstractNum>
-  <w:abstractNum w:abstractNumId="18" w15:restartNumberingAfterBreak="0">
+  <w:abstractNum w:abstractNumId="20" w15:restartNumberingAfterBreak="0">
     <w:nsid w:val="6ACF4E0D"/>
     <w:multiLevelType w:val="hybridMultilevel"/>
     <w:tmpl w:val="D18C628E"/>
@@ -15712,7 +17444,7 @@
       </w:pPr>
     </w:lvl>
   </w:abstractNum>
-  <w:abstractNum w:abstractNumId="19" w15:restartNumberingAfterBreak="0">
+  <w:abstractNum w:abstractNumId="21" w15:restartNumberingAfterBreak="0">
     <w:nsid w:val="6E296A07"/>
     <w:multiLevelType w:val="hybridMultilevel"/>
     <w:tmpl w:val="9FA0514E"/>
@@ -15801,7 +17533,7 @@
       </w:pPr>
     </w:lvl>
   </w:abstractNum>
-  <w:abstractNum w:abstractNumId="20" w15:restartNumberingAfterBreak="0">
+  <w:abstractNum w:abstractNumId="22" w15:restartNumberingAfterBreak="0">
     <w:nsid w:val="6F4D2F8C"/>
     <w:multiLevelType w:val="multilevel"/>
     <w:tmpl w:val="9712F83A"/>
@@ -15923,67 +17655,73 @@
     </w:lvl>
   </w:abstractNum>
   <w:num w:numId="1">
-    <w:abstractNumId w:val="3"/>
+    <w:abstractNumId w:val="4"/>
   </w:num>
   <w:num w:numId="2">
-    <w:abstractNumId w:val="9"/>
+    <w:abstractNumId w:val="10"/>
   </w:num>
   <w:num w:numId="3">
-    <w:abstractNumId w:val="19"/>
+    <w:abstractNumId w:val="21"/>
   </w:num>
   <w:num w:numId="4">
-    <w:abstractNumId w:val="5"/>
+    <w:abstractNumId w:val="6"/>
   </w:num>
   <w:num w:numId="5">
-    <w:abstractNumId w:val="18"/>
+    <w:abstractNumId w:val="20"/>
   </w:num>
   <w:num w:numId="6">
-    <w:abstractNumId w:val="14"/>
+    <w:abstractNumId w:val="16"/>
   </w:num>
   <w:num w:numId="7">
-    <w:abstractNumId w:val="16"/>
+    <w:abstractNumId w:val="18"/>
   </w:num>
   <w:num w:numId="8">
     <w:abstractNumId w:val="0"/>
   </w:num>
   <w:num w:numId="9">
+    <w:abstractNumId w:val="3"/>
+  </w:num>
+  <w:num w:numId="10">
+    <w:abstractNumId w:val="5"/>
+  </w:num>
+  <w:num w:numId="11">
     <w:abstractNumId w:val="2"/>
   </w:num>
-  <w:num w:numId="10">
-    <w:abstractNumId w:val="4"/>
+  <w:num w:numId="12">
+    <w:abstractNumId w:val="22"/>
   </w:num>
-  <w:num w:numId="11">
+  <w:num w:numId="13">
+    <w:abstractNumId w:val="15"/>
+  </w:num>
+  <w:num w:numId="14">
+    <w:abstractNumId w:val="7"/>
+  </w:num>
+  <w:num w:numId="15">
+    <w:abstractNumId w:val="12"/>
+  </w:num>
+  <w:num w:numId="16">
+    <w:abstractNumId w:val="8"/>
+  </w:num>
+  <w:num w:numId="17">
+    <w:abstractNumId w:val="9"/>
+  </w:num>
+  <w:num w:numId="18">
+    <w:abstractNumId w:val="13"/>
+  </w:num>
+  <w:num w:numId="19">
+    <w:abstractNumId w:val="11"/>
+  </w:num>
+  <w:num w:numId="20">
+    <w:abstractNumId w:val="19"/>
+  </w:num>
+  <w:num w:numId="21">
+    <w:abstractNumId w:val="17"/>
+  </w:num>
+  <w:num w:numId="22">
     <w:abstractNumId w:val="1"/>
   </w:num>
-  <w:num w:numId="12">
-    <w:abstractNumId w:val="20"/>
-  </w:num>
-  <w:num w:numId="13">
-    <w:abstractNumId w:val="13"/>
-  </w:num>
-  <w:num w:numId="14">
-    <w:abstractNumId w:val="6"/>
-  </w:num>
-  <w:num w:numId="15">
-    <w:abstractNumId w:val="11"/>
-  </w:num>
-  <w:num w:numId="16">
-    <w:abstractNumId w:val="7"/>
-  </w:num>
-  <w:num w:numId="17">
-    <w:abstractNumId w:val="8"/>
-  </w:num>
-  <w:num w:numId="18">
-    <w:abstractNumId w:val="12"/>
-  </w:num>
-  <w:num w:numId="19">
-    <w:abstractNumId w:val="10"/>
-  </w:num>
-  <w:num w:numId="20">
-    <w:abstractNumId w:val="17"/>
-  </w:num>
-  <w:num w:numId="21">
-    <w:abstractNumId w:val="15"/>
+  <w:num w:numId="23">
+    <w:abstractNumId w:val="14"/>
   </w:num>
 </w:numbering>
 </file>
@@ -16424,7 +18162,6 @@
   <w:style w:type="character" w:default="1" w:styleId="DefaultParagraphFont">
     <w:name w:val="Default Paragraph Font"/>
     <w:uiPriority w:val="1"/>
-    <w:semiHidden/>
     <w:unhideWhenUsed/>
   </w:style>
   <w:style w:type="table" w:default="1" w:styleId="TableNormal">
@@ -16929,7 +18666,7 @@
 </file>
 
 <file path=customXml/itemProps1.xml><?xml version="1.0" encoding="utf-8"?>
-<ds:datastoreItem xmlns:ds="http://schemas.openxmlformats.org/officeDocument/2006/customXml" ds:itemID="{1C738E76-A3D5-403C-8D9E-71B1A70B70CD}">
+<ds:datastoreItem xmlns:ds="http://schemas.openxmlformats.org/officeDocument/2006/customXml" ds:itemID="{BEB53569-CAD7-4970-B2B9-4E717A85FAE8}">
   <ds:schemaRefs>
     <ds:schemaRef ds:uri="http://schemas.openxmlformats.org/officeDocument/2006/bibliography"/>
   </ds:schemaRefs>

</xml_diff>

<commit_message>
update luoc do ERD moi
</commit_message>
<xml_diff>
--- a/BaoCaoChuong1 .docx
+++ b/BaoCaoChuong1 .docx
@@ -8918,7 +8918,10 @@
             <w:sz w:val="26"/>
             <w:szCs w:val="26"/>
             <w:rPrChange w:id="1145" w:author="pham phuong" w:date="2018-03-09T15:53:00Z">
-              <w:rPr/>
+              <w:rPr>
+                <w:i/>
+                <w:iCs/>
+              </w:rPr>
             </w:rPrChange>
           </w:rPr>
           <w:t xml:space="preserve">Hình </w:t>
@@ -8939,7 +8942,10 @@
             <w:sz w:val="26"/>
             <w:szCs w:val="26"/>
             <w:rPrChange w:id="1147" w:author="pham phuong" w:date="2018-03-09T15:53:00Z">
-              <w:rPr/>
+              <w:rPr>
+                <w:i/>
+                <w:iCs/>
+              </w:rPr>
             </w:rPrChange>
           </w:rPr>
           <w:t xml:space="preserve"> </w:t>
@@ -8954,6 +8960,8 @@
             <w:rPrChange w:id="1149" w:author="pham phuong" w:date="2018-03-09T15:53:00Z">
               <w:rPr>
                 <w:rFonts w:cs="Times New Roman"/>
+                <w:i/>
+                <w:iCs/>
                 <w:szCs w:val="26"/>
               </w:rPr>
             </w:rPrChange>
@@ -9152,7 +9160,10 @@
             <w:sz w:val="26"/>
             <w:szCs w:val="26"/>
             <w:rPrChange w:id="1171" w:author="pham phuong" w:date="2018-03-09T15:53:00Z">
-              <w:rPr/>
+              <w:rPr>
+                <w:i/>
+                <w:iCs/>
+              </w:rPr>
             </w:rPrChange>
           </w:rPr>
           <w:t xml:space="preserve">Hình 1.2 Sơ đồ </w:t>
@@ -9175,7 +9186,10 @@
             <w:sz w:val="26"/>
             <w:szCs w:val="26"/>
             <w:rPrChange w:id="1174" w:author="pham phuong" w:date="2018-03-09T15:53:00Z">
-              <w:rPr/>
+              <w:rPr>
+                <w:i/>
+                <w:iCs/>
+              </w:rPr>
             </w:rPrChange>
           </w:rPr>
           <w:t xml:space="preserve"> nghiệp vụ của phòng mạch</w:t>
@@ -11222,36 +11236,6 @@
     </w:p>
     <w:p>
       <w:pPr>
-        <w:pStyle w:val="oancuaDanhsach"/>
-        <w:ind w:left="630"/>
-        <w:rPr>
-          <w:rFonts w:ascii="Times New Roman" w:hAnsi="Times New Roman" w:cs="Times New Roman"/>
-          <w:sz w:val="26"/>
-          <w:szCs w:val="26"/>
-        </w:rPr>
-      </w:pPr>
-    </w:p>
-    <w:p>
-      <w:pPr>
-        <w:rPr>
-          <w:rFonts w:ascii="Times New Roman" w:hAnsi="Times New Roman" w:cs="Times New Roman"/>
-          <w:sz w:val="26"/>
-          <w:szCs w:val="26"/>
-        </w:rPr>
-      </w:pPr>
-      <w:r>
-        <w:rPr>
-          <w:rFonts w:ascii="Times New Roman" w:hAnsi="Times New Roman" w:cs="Times New Roman"/>
-          <w:sz w:val="26"/>
-          <w:szCs w:val="26"/>
-        </w:rPr>
-        <w:br w:type="page"/>
-      </w:r>
-    </w:p>
-    <w:p>
-      <w:pPr>
-        <w:pStyle w:val="oancuaDanhsach"/>
-        <w:ind w:left="630"/>
         <w:rPr>
           <w:ins w:id="1338" w:author="Hoan Ng" w:date="2017-04-05T14:44:00Z"/>
           <w:rFonts w:ascii="Times New Roman" w:hAnsi="Times New Roman" w:cs="Times New Roman"/>
@@ -11264,6 +11248,8 @@
           </w:rPrChange>
         </w:rPr>
       </w:pPr>
+      <w:bookmarkStart w:id="1341" w:name="_GoBack"/>
+      <w:bookmarkEnd w:id="1341"/>
     </w:p>
     <w:p>
       <w:pPr>
@@ -11274,19 +11260,19 @@
         </w:numPr>
         <w:ind w:left="990" w:hanging="270"/>
         <w:rPr>
-          <w:ins w:id="1341" w:author="TQT" w:date="2018-03-11T08:40:00Z"/>
+          <w:ins w:id="1342" w:author="TQT" w:date="2018-03-11T08:40:00Z"/>
           <w:rFonts w:ascii="Times New Roman" w:hAnsi="Times New Roman" w:cs="Times New Roman"/>
           <w:sz w:val="26"/>
           <w:szCs w:val="26"/>
         </w:rPr>
       </w:pPr>
-      <w:ins w:id="1342" w:author="Hoan Ng" w:date="2017-04-05T14:44:00Z">
+      <w:ins w:id="1343" w:author="Hoan Ng" w:date="2017-04-05T14:44:00Z">
         <w:r>
           <w:rPr>
             <w:rFonts w:ascii="Times New Roman" w:hAnsi="Times New Roman" w:cs="Times New Roman"/>
             <w:sz w:val="26"/>
             <w:szCs w:val="26"/>
-            <w:rPrChange w:id="1343" w:author="pham phuong" w:date="2018-03-09T15:53:00Z">
+            <w:rPrChange w:id="1344" w:author="pham phuong" w:date="2018-03-09T15:53:00Z">
               <w:rPr/>
             </w:rPrChange>
           </w:rPr>
@@ -11311,7 +11297,7 @@
           <w:right w:w="0" w:type="dxa"/>
         </w:tblCellMar>
         <w:tblLook w:val="0420" w:firstRow="1" w:lastRow="0" w:firstColumn="0" w:lastColumn="0" w:noHBand="0" w:noVBand="1"/>
-        <w:tblPrChange w:id="1344" w:author="TQT" w:date="2018-03-11T08:41:00Z">
+        <w:tblPrChange w:id="1345" w:author="TQT" w:date="2018-03-11T08:41:00Z">
           <w:tblPr>
             <w:tblW w:w="17140" w:type="dxa"/>
             <w:tblCellMar>
@@ -11325,7 +11311,7 @@
       <w:tblGrid>
         <w:gridCol w:w="2787"/>
         <w:gridCol w:w="6483"/>
-        <w:tblGridChange w:id="1345">
+        <w:tblGridChange w:id="1346">
           <w:tblGrid>
             <w:gridCol w:w="8580"/>
             <w:gridCol w:w="8560"/>
@@ -11336,8 +11322,8 @@
         <w:trPr>
           <w:trHeight w:val="472"/>
           <w:jc w:val="center"/>
-          <w:ins w:id="1346" w:author="TQT" w:date="2018-03-11T08:41:00Z"/>
-          <w:trPrChange w:id="1347" w:author="TQT" w:date="2018-03-11T08:41:00Z">
+          <w:ins w:id="1347" w:author="TQT" w:date="2018-03-11T08:41:00Z"/>
+          <w:trPrChange w:id="1348" w:author="TQT" w:date="2018-03-11T08:41:00Z">
             <w:trPr>
               <w:trHeight w:val="651"/>
             </w:trPr>
@@ -11360,7 +11346,7 @@
               <w:right w:w="144" w:type="dxa"/>
             </w:tcMar>
             <w:hideMark/>
-            <w:tcPrChange w:id="1348" w:author="TQT" w:date="2018-03-11T08:41:00Z">
+            <w:tcPrChange w:id="1349" w:author="TQT" w:date="2018-03-11T08:41:00Z">
               <w:tcPr>
                 <w:tcW w:w="8580" w:type="dxa"/>
                 <w:tcBorders>
@@ -11383,13 +11369,13 @@
           <w:p>
             <w:pPr>
               <w:rPr>
-                <w:ins w:id="1349" w:author="TQT" w:date="2018-03-11T08:41:00Z"/>
+                <w:ins w:id="1350" w:author="TQT" w:date="2018-03-11T08:41:00Z"/>
                 <w:rFonts w:ascii="Times New Roman" w:hAnsi="Times New Roman" w:cs="Times New Roman"/>
                 <w:sz w:val="26"/>
                 <w:szCs w:val="26"/>
               </w:rPr>
             </w:pPr>
-            <w:ins w:id="1350" w:author="TQT" w:date="2018-03-11T08:41:00Z">
+            <w:ins w:id="1351" w:author="TQT" w:date="2018-03-11T08:41:00Z">
               <w:r>
                 <w:rPr>
                   <w:rFonts w:ascii="Times New Roman" w:hAnsi="Times New Roman" w:cs="Times New Roman"/>
@@ -11420,7 +11406,7 @@
               <w:right w:w="144" w:type="dxa"/>
             </w:tcMar>
             <w:hideMark/>
-            <w:tcPrChange w:id="1351" w:author="TQT" w:date="2018-03-11T08:41:00Z">
+            <w:tcPrChange w:id="1352" w:author="TQT" w:date="2018-03-11T08:41:00Z">
               <w:tcPr>
                 <w:tcW w:w="8560" w:type="dxa"/>
                 <w:tcBorders>
@@ -11443,13 +11429,13 @@
           <w:p>
             <w:pPr>
               <w:rPr>
-                <w:ins w:id="1352" w:author="TQT" w:date="2018-03-11T08:41:00Z"/>
+                <w:ins w:id="1353" w:author="TQT" w:date="2018-03-11T08:41:00Z"/>
                 <w:rFonts w:ascii="Times New Roman" w:hAnsi="Times New Roman" w:cs="Times New Roman"/>
                 <w:sz w:val="26"/>
                 <w:szCs w:val="26"/>
               </w:rPr>
             </w:pPr>
-            <w:ins w:id="1353" w:author="TQT" w:date="2018-03-11T08:41:00Z">
+            <w:ins w:id="1354" w:author="TQT" w:date="2018-03-11T08:41:00Z">
               <w:r>
                 <w:rPr>
                   <w:rFonts w:ascii="Times New Roman" w:hAnsi="Times New Roman" w:cs="Times New Roman"/>
@@ -11468,8 +11454,8 @@
         <w:trPr>
           <w:trHeight w:val="660"/>
           <w:jc w:val="center"/>
-          <w:ins w:id="1354" w:author="TQT" w:date="2018-03-11T08:41:00Z"/>
-          <w:trPrChange w:id="1355" w:author="TQT" w:date="2018-03-11T08:41:00Z">
+          <w:ins w:id="1355" w:author="TQT" w:date="2018-03-11T08:41:00Z"/>
+          <w:trPrChange w:id="1356" w:author="TQT" w:date="2018-03-11T08:41:00Z">
             <w:trPr>
               <w:trHeight w:val="910"/>
             </w:trPr>
@@ -11492,7 +11478,7 @@
               <w:right w:w="144" w:type="dxa"/>
             </w:tcMar>
             <w:hideMark/>
-            <w:tcPrChange w:id="1356" w:author="TQT" w:date="2018-03-11T08:41:00Z">
+            <w:tcPrChange w:id="1357" w:author="TQT" w:date="2018-03-11T08:41:00Z">
               <w:tcPr>
                 <w:tcW w:w="8580" w:type="dxa"/>
                 <w:tcBorders>
@@ -11515,13 +11501,13 @@
           <w:p>
             <w:pPr>
               <w:rPr>
-                <w:ins w:id="1357" w:author="TQT" w:date="2018-03-11T08:41:00Z"/>
+                <w:ins w:id="1358" w:author="TQT" w:date="2018-03-11T08:41:00Z"/>
                 <w:rFonts w:ascii="Times New Roman" w:hAnsi="Times New Roman" w:cs="Times New Roman"/>
                 <w:sz w:val="26"/>
                 <w:szCs w:val="26"/>
               </w:rPr>
             </w:pPr>
-            <w:ins w:id="1358" w:author="TQT" w:date="2018-03-11T08:41:00Z">
+            <w:ins w:id="1359" w:author="TQT" w:date="2018-03-11T08:41:00Z">
               <w:r>
                 <w:rPr>
                   <w:rFonts w:ascii="Times New Roman" w:hAnsi="Times New Roman" w:cs="Times New Roman"/>
@@ -11550,7 +11536,7 @@
               <w:right w:w="144" w:type="dxa"/>
             </w:tcMar>
             <w:hideMark/>
-            <w:tcPrChange w:id="1359" w:author="TQT" w:date="2018-03-11T08:41:00Z">
+            <w:tcPrChange w:id="1360" w:author="TQT" w:date="2018-03-11T08:41:00Z">
               <w:tcPr>
                 <w:tcW w:w="8560" w:type="dxa"/>
                 <w:tcBorders>
@@ -11573,13 +11559,13 @@
           <w:p>
             <w:pPr>
               <w:rPr>
-                <w:ins w:id="1360" w:author="TQT" w:date="2018-03-11T08:41:00Z"/>
+                <w:ins w:id="1361" w:author="TQT" w:date="2018-03-11T08:41:00Z"/>
                 <w:rFonts w:ascii="Times New Roman" w:hAnsi="Times New Roman" w:cs="Times New Roman"/>
                 <w:sz w:val="26"/>
                 <w:szCs w:val="26"/>
               </w:rPr>
             </w:pPr>
-            <w:ins w:id="1361" w:author="TQT" w:date="2018-03-11T08:41:00Z">
+            <w:ins w:id="1362" w:author="TQT" w:date="2018-03-11T08:41:00Z">
               <w:r>
                 <w:rPr>
                   <w:rFonts w:ascii="Times New Roman" w:hAnsi="Times New Roman" w:cs="Times New Roman"/>
@@ -11596,8 +11582,8 @@
         <w:trPr>
           <w:trHeight w:val="1204"/>
           <w:jc w:val="center"/>
-          <w:ins w:id="1362" w:author="TQT" w:date="2018-03-11T08:41:00Z"/>
-          <w:trPrChange w:id="1363" w:author="TQT" w:date="2018-03-11T08:41:00Z">
+          <w:ins w:id="1363" w:author="TQT" w:date="2018-03-11T08:41:00Z"/>
+          <w:trPrChange w:id="1364" w:author="TQT" w:date="2018-03-11T08:41:00Z">
             <w:trPr>
               <w:trHeight w:val="1659"/>
             </w:trPr>
@@ -11620,7 +11606,7 @@
               <w:right w:w="144" w:type="dxa"/>
             </w:tcMar>
             <w:hideMark/>
-            <w:tcPrChange w:id="1364" w:author="TQT" w:date="2018-03-11T08:41:00Z">
+            <w:tcPrChange w:id="1365" w:author="TQT" w:date="2018-03-11T08:41:00Z">
               <w:tcPr>
                 <w:tcW w:w="8580" w:type="dxa"/>
                 <w:tcBorders>
@@ -11643,13 +11629,13 @@
           <w:p>
             <w:pPr>
               <w:rPr>
-                <w:ins w:id="1365" w:author="TQT" w:date="2018-03-11T08:41:00Z"/>
+                <w:ins w:id="1366" w:author="TQT" w:date="2018-03-11T08:41:00Z"/>
                 <w:rFonts w:ascii="Times New Roman" w:hAnsi="Times New Roman" w:cs="Times New Roman"/>
                 <w:sz w:val="26"/>
                 <w:szCs w:val="26"/>
               </w:rPr>
             </w:pPr>
-            <w:ins w:id="1366" w:author="TQT" w:date="2018-03-11T08:41:00Z">
+            <w:ins w:id="1367" w:author="TQT" w:date="2018-03-11T08:41:00Z">
               <w:r>
                 <w:rPr>
                   <w:rFonts w:ascii="Times New Roman" w:hAnsi="Times New Roman" w:cs="Times New Roman"/>
@@ -11678,7 +11664,7 @@
               <w:right w:w="144" w:type="dxa"/>
             </w:tcMar>
             <w:hideMark/>
-            <w:tcPrChange w:id="1367" w:author="TQT" w:date="2018-03-11T08:41:00Z">
+            <w:tcPrChange w:id="1368" w:author="TQT" w:date="2018-03-11T08:41:00Z">
               <w:tcPr>
                 <w:tcW w:w="8560" w:type="dxa"/>
                 <w:tcBorders>
@@ -11701,13 +11687,13 @@
           <w:p>
             <w:pPr>
               <w:rPr>
-                <w:ins w:id="1368" w:author="TQT" w:date="2018-03-11T08:41:00Z"/>
+                <w:ins w:id="1369" w:author="TQT" w:date="2018-03-11T08:41:00Z"/>
                 <w:rFonts w:ascii="Times New Roman" w:hAnsi="Times New Roman" w:cs="Times New Roman"/>
                 <w:sz w:val="26"/>
                 <w:szCs w:val="26"/>
               </w:rPr>
             </w:pPr>
-            <w:ins w:id="1369" w:author="TQT" w:date="2018-03-11T08:41:00Z">
+            <w:ins w:id="1370" w:author="TQT" w:date="2018-03-11T08:41:00Z">
               <w:r>
                 <w:rPr>
                   <w:rFonts w:ascii="Times New Roman" w:hAnsi="Times New Roman" w:cs="Times New Roman"/>
@@ -11758,8 +11744,8 @@
         <w:trPr>
           <w:trHeight w:val="932"/>
           <w:jc w:val="center"/>
-          <w:ins w:id="1370" w:author="TQT" w:date="2018-03-11T08:41:00Z"/>
-          <w:trPrChange w:id="1371" w:author="TQT" w:date="2018-03-11T08:41:00Z">
+          <w:ins w:id="1371" w:author="TQT" w:date="2018-03-11T08:41:00Z"/>
+          <w:trPrChange w:id="1372" w:author="TQT" w:date="2018-03-11T08:41:00Z">
             <w:trPr>
               <w:trHeight w:val="1284"/>
             </w:trPr>
@@ -11782,7 +11768,7 @@
               <w:right w:w="144" w:type="dxa"/>
             </w:tcMar>
             <w:hideMark/>
-            <w:tcPrChange w:id="1372" w:author="TQT" w:date="2018-03-11T08:41:00Z">
+            <w:tcPrChange w:id="1373" w:author="TQT" w:date="2018-03-11T08:41:00Z">
               <w:tcPr>
                 <w:tcW w:w="8580" w:type="dxa"/>
                 <w:tcBorders>
@@ -11805,13 +11791,13 @@
           <w:p>
             <w:pPr>
               <w:rPr>
-                <w:ins w:id="1373" w:author="TQT" w:date="2018-03-11T08:41:00Z"/>
+                <w:ins w:id="1374" w:author="TQT" w:date="2018-03-11T08:41:00Z"/>
                 <w:rFonts w:ascii="Times New Roman" w:hAnsi="Times New Roman" w:cs="Times New Roman"/>
                 <w:sz w:val="26"/>
                 <w:szCs w:val="26"/>
               </w:rPr>
             </w:pPr>
-            <w:ins w:id="1374" w:author="TQT" w:date="2018-03-11T08:41:00Z">
+            <w:ins w:id="1375" w:author="TQT" w:date="2018-03-11T08:41:00Z">
               <w:r>
                 <w:rPr>
                   <w:rFonts w:ascii="Times New Roman" w:hAnsi="Times New Roman" w:cs="Times New Roman"/>
@@ -11840,7 +11826,7 @@
               <w:right w:w="144" w:type="dxa"/>
             </w:tcMar>
             <w:hideMark/>
-            <w:tcPrChange w:id="1375" w:author="TQT" w:date="2018-03-11T08:41:00Z">
+            <w:tcPrChange w:id="1376" w:author="TQT" w:date="2018-03-11T08:41:00Z">
               <w:tcPr>
                 <w:tcW w:w="8560" w:type="dxa"/>
                 <w:tcBorders>
@@ -11863,13 +11849,13 @@
           <w:p>
             <w:pPr>
               <w:rPr>
-                <w:ins w:id="1376" w:author="TQT" w:date="2018-03-11T08:41:00Z"/>
+                <w:ins w:id="1377" w:author="TQT" w:date="2018-03-11T08:41:00Z"/>
                 <w:rFonts w:ascii="Times New Roman" w:hAnsi="Times New Roman" w:cs="Times New Roman"/>
                 <w:sz w:val="26"/>
                 <w:szCs w:val="26"/>
               </w:rPr>
             </w:pPr>
-            <w:ins w:id="1377" w:author="TQT" w:date="2018-03-11T08:41:00Z">
+            <w:ins w:id="1378" w:author="TQT" w:date="2018-03-11T08:41:00Z">
               <w:r>
                 <w:rPr>
                   <w:rFonts w:ascii="Times New Roman" w:hAnsi="Times New Roman" w:cs="Times New Roman"/>
@@ -11886,8 +11872,8 @@
         <w:trPr>
           <w:trHeight w:val="660"/>
           <w:jc w:val="center"/>
-          <w:ins w:id="1378" w:author="TQT" w:date="2018-03-11T08:41:00Z"/>
-          <w:trPrChange w:id="1379" w:author="TQT" w:date="2018-03-11T08:41:00Z">
+          <w:ins w:id="1379" w:author="TQT" w:date="2018-03-11T08:41:00Z"/>
+          <w:trPrChange w:id="1380" w:author="TQT" w:date="2018-03-11T08:41:00Z">
             <w:trPr>
               <w:trHeight w:val="910"/>
             </w:trPr>
@@ -11910,7 +11896,7 @@
               <w:right w:w="144" w:type="dxa"/>
             </w:tcMar>
             <w:hideMark/>
-            <w:tcPrChange w:id="1380" w:author="TQT" w:date="2018-03-11T08:41:00Z">
+            <w:tcPrChange w:id="1381" w:author="TQT" w:date="2018-03-11T08:41:00Z">
               <w:tcPr>
                 <w:tcW w:w="8580" w:type="dxa"/>
                 <w:tcBorders>
@@ -11933,13 +11919,13 @@
           <w:p>
             <w:pPr>
               <w:rPr>
-                <w:ins w:id="1381" w:author="TQT" w:date="2018-03-11T08:41:00Z"/>
+                <w:ins w:id="1382" w:author="TQT" w:date="2018-03-11T08:41:00Z"/>
                 <w:rFonts w:ascii="Times New Roman" w:hAnsi="Times New Roman" w:cs="Times New Roman"/>
                 <w:sz w:val="26"/>
                 <w:szCs w:val="26"/>
               </w:rPr>
             </w:pPr>
-            <w:ins w:id="1382" w:author="TQT" w:date="2018-03-11T08:41:00Z">
+            <w:ins w:id="1383" w:author="TQT" w:date="2018-03-11T08:41:00Z">
               <w:r>
                 <w:rPr>
                   <w:rFonts w:ascii="Times New Roman" w:hAnsi="Times New Roman" w:cs="Times New Roman"/>
@@ -11977,7 +11963,7 @@
               <w:right w:w="144" w:type="dxa"/>
             </w:tcMar>
             <w:hideMark/>
-            <w:tcPrChange w:id="1383" w:author="TQT" w:date="2018-03-11T08:41:00Z">
+            <w:tcPrChange w:id="1384" w:author="TQT" w:date="2018-03-11T08:41:00Z">
               <w:tcPr>
                 <w:tcW w:w="8560" w:type="dxa"/>
                 <w:tcBorders>
@@ -12000,13 +11986,13 @@
           <w:p>
             <w:pPr>
               <w:rPr>
-                <w:ins w:id="1384" w:author="TQT" w:date="2018-03-11T08:41:00Z"/>
+                <w:ins w:id="1385" w:author="TQT" w:date="2018-03-11T08:41:00Z"/>
                 <w:rFonts w:ascii="Times New Roman" w:hAnsi="Times New Roman" w:cs="Times New Roman"/>
                 <w:sz w:val="26"/>
                 <w:szCs w:val="26"/>
               </w:rPr>
             </w:pPr>
-            <w:ins w:id="1385" w:author="TQT" w:date="2018-03-11T08:41:00Z">
+            <w:ins w:id="1386" w:author="TQT" w:date="2018-03-11T08:41:00Z">
               <w:r>
                 <w:rPr>
                   <w:rFonts w:ascii="Times New Roman" w:hAnsi="Times New Roman" w:cs="Times New Roman"/>
@@ -12030,17 +12016,7 @@
                   <w:sz w:val="26"/>
                   <w:szCs w:val="26"/>
                 </w:rPr>
-                <w:t xml:space="preserve">n thanh toán bao gồm những thông tin: họ tên, </w:t>
-              </w:r>
-              <w:bookmarkStart w:id="1386" w:name="_GoBack"/>
-              <w:bookmarkEnd w:id="1386"/>
-              <w:r>
-                <w:rPr>
-                  <w:rFonts w:ascii="Times New Roman" w:hAnsi="Times New Roman" w:cs="Times New Roman"/>
-                  <w:sz w:val="26"/>
-                  <w:szCs w:val="26"/>
-                </w:rPr>
-                <w:t>ngày khám, tiền khám, tiền thuốc.</w:t>
+                <w:t>n thanh toán bao gồm những thông tin: họ tên, ngày khám, tiền khám, tiền thuốc.</w:t>
               </w:r>
             </w:ins>
           </w:p>
@@ -12938,8 +12914,8 @@
           <w:szCs w:val="26"/>
         </w:rPr>
         <w:drawing>
-          <wp:inline distT="0" distB="0" distL="0" distR="0" wp14:anchorId="5AF78DF2" wp14:editId="467F5CF1">
-            <wp:extent cx="5943600" cy="3410585"/>
+          <wp:inline distT="0" distB="0" distL="0" distR="0" wp14:anchorId="5AF78DF2" wp14:editId="149F6FE2">
+            <wp:extent cx="5943600" cy="3341643"/>
             <wp:effectExtent l="0" t="0" r="0" b="0"/>
             <wp:docPr id="5" name="Hình ảnh 5"/>
             <wp:cNvGraphicFramePr>
@@ -12967,7 +12943,7 @@
                   <pic:spPr>
                     <a:xfrm>
                       <a:off x="0" y="0"/>
-                      <a:ext cx="5943600" cy="3410585"/>
+                      <a:ext cx="5943600" cy="3341643"/>
                     </a:xfrm>
                     <a:prstGeom prst="rect">
                       <a:avLst/>
@@ -13679,6 +13655,7 @@
             </w:rPr>
           </w:rPrChange>
         </w:rPr>
+        <w:lastRenderedPageBreak/>
         <w:t>Chương 4: Cài đặt</w:t>
       </w:r>
     </w:p>
@@ -17774,7 +17751,7 @@
 </file>
 
 <file path=customXml/itemProps1.xml><?xml version="1.0" encoding="utf-8"?>
-<ds:datastoreItem xmlns:ds="http://schemas.openxmlformats.org/officeDocument/2006/customXml" ds:itemID="{DF7794CE-74BF-4958-81B7-2BB40AE8B168}">
+<ds:datastoreItem xmlns:ds="http://schemas.openxmlformats.org/officeDocument/2006/customXml" ds:itemID="{4A7248AE-270A-4118-A26D-C92609396AC7}">
   <ds:schemaRefs>
     <ds:schemaRef ds:uri="http://schemas.openxmlformats.org/officeDocument/2006/bibliography"/>
   </ds:schemaRefs>

</xml_diff>